<commit_message>
adding 2nd test case
</commit_message>
<xml_diff>
--- a/StormRunner_Automation/src/stormRunner Test Cases/StormRunner Automation Project Test Cases.docx
+++ b/StormRunner_Automation/src/stormRunner Test Cases/StormRunner Automation Project Test Cases.docx
@@ -1,6 +1,6 @@
 
 <file path=word/document.xml><?xml version="1.0" encoding="utf-8"?>
-<w:document xmlns:wpc="http://schemas.microsoft.com/office/word/2010/wordprocessingCanvas" xmlns:mc="http://schemas.openxmlformats.org/markup-compatibility/2006" xmlns:o="urn:schemas-microsoft-com:office:office" xmlns:r="http://schemas.openxmlformats.org/officeDocument/2006/relationships" xmlns:m="http://schemas.openxmlformats.org/officeDocument/2006/math" xmlns:v="urn:schemas-microsoft-com:vml" xmlns:wp14="http://schemas.microsoft.com/office/word/2010/wordprocessingDrawing" xmlns:wp="http://schemas.openxmlformats.org/drawingml/2006/wordprocessingDrawing" xmlns:w10="urn:schemas-microsoft-com:office:word" xmlns:w="http://schemas.openxmlformats.org/wordprocessingml/2006/main" xmlns:w14="http://schemas.microsoft.com/office/word/2010/wordml" xmlns:w15="http://schemas.microsoft.com/office/word/2012/wordml" xmlns:wpg="http://schemas.microsoft.com/office/word/2010/wordprocessingGroup" xmlns:wpi="http://schemas.microsoft.com/office/word/2010/wordprocessingInk" xmlns:wne="http://schemas.microsoft.com/office/word/2006/wordml" xmlns:wps="http://schemas.microsoft.com/office/word/2010/wordprocessingShape" mc:Ignorable="w14 w15 wp14">
+<w:document xmlns:wpc="http://schemas.microsoft.com/office/word/2010/wordprocessingCanvas" xmlns:cx="http://schemas.microsoft.com/office/drawing/2014/chartex" xmlns:cx1="http://schemas.microsoft.com/office/drawing/2015/9/8/chartex" xmlns:cx2="http://schemas.microsoft.com/office/drawing/2015/10/21/chartex" xmlns:cx3="http://schemas.microsoft.com/office/drawing/2016/5/9/chartex" xmlns:cx4="http://schemas.microsoft.com/office/drawing/2016/5/10/chartex" xmlns:cx5="http://schemas.microsoft.com/office/drawing/2016/5/11/chartex" xmlns:cx6="http://schemas.microsoft.com/office/drawing/2016/5/12/chartex" xmlns:cx7="http://schemas.microsoft.com/office/drawing/2016/5/13/chartex" xmlns:cx8="http://schemas.microsoft.com/office/drawing/2016/5/14/chartex" xmlns:mc="http://schemas.openxmlformats.org/markup-compatibility/2006" xmlns:aink="http://schemas.microsoft.com/office/drawing/2016/ink" xmlns:am3d="http://schemas.microsoft.com/office/drawing/2017/model3d" xmlns:o="urn:schemas-microsoft-com:office:office" xmlns:r="http://schemas.openxmlformats.org/officeDocument/2006/relationships" xmlns:m="http://schemas.openxmlformats.org/officeDocument/2006/math" xmlns:v="urn:schemas-microsoft-com:vml" xmlns:wp14="http://schemas.microsoft.com/office/word/2010/wordprocessingDrawing" xmlns:wp="http://schemas.openxmlformats.org/drawingml/2006/wordprocessingDrawing" xmlns:w10="urn:schemas-microsoft-com:office:word" xmlns:w="http://schemas.openxmlformats.org/wordprocessingml/2006/main" xmlns:w14="http://schemas.microsoft.com/office/word/2010/wordml" xmlns:w15="http://schemas.microsoft.com/office/word/2012/wordml" xmlns:w16cid="http://schemas.microsoft.com/office/word/2016/wordml/cid" xmlns:w16se="http://schemas.microsoft.com/office/word/2015/wordml/symex" xmlns:wpg="http://schemas.microsoft.com/office/word/2010/wordprocessingGroup" xmlns:wpi="http://schemas.microsoft.com/office/word/2010/wordprocessingInk" xmlns:wne="http://schemas.microsoft.com/office/word/2006/wordml" xmlns:wps="http://schemas.microsoft.com/office/word/2010/wordprocessingShape" mc:Ignorable="w14 w15 w16se w16cid wp14">
   <w:body>
     <w:p>
       <w:pPr>
@@ -53,7 +53,7 @@
     </w:p>
     <w:p>
       <w:pPr>
-        <w:pStyle w:val="ListParagraph"/>
+        <w:pStyle w:val="a3"/>
         <w:numPr>
           <w:ilvl w:val="0"/>
           <w:numId w:val="1"/>
@@ -78,7 +78,7 @@
     </w:p>
     <w:tbl>
       <w:tblPr>
-        <w:tblStyle w:val="TableGrid"/>
+        <w:tblStyle w:val="a4"/>
         <w:tblW w:w="10350" w:type="dxa"/>
         <w:tblInd w:w="-545" w:type="dxa"/>
         <w:tblLayout w:type="fixed"/>
@@ -115,11 +115,15 @@
           <w:p>
             <w:pPr>
               <w:rPr>
-                <w:lang w:val="en-US"/>
-              </w:rPr>
-            </w:pPr>
-            <w:r>
-              <w:rPr>
+                <w:b/>
+                <w:bCs/>
+                <w:lang w:val="en-US"/>
+              </w:rPr>
+            </w:pPr>
+            <w:r>
+              <w:rPr>
+                <w:b/>
+                <w:bCs/>
                 <w:lang w:val="en-US"/>
               </w:rPr>
               <w:t xml:space="preserve">Step </w:t>
@@ -464,23 +468,7 @@
                 <w:szCs w:val="20"/>
                 <w:lang w:val="en-US"/>
               </w:rPr>
-              <w:t xml:space="preserve">your </w:t>
-            </w:r>
-            <w:r>
-              <w:rPr>
-                <w:sz w:val="20"/>
-                <w:szCs w:val="20"/>
-                <w:lang w:val="en-US"/>
-              </w:rPr>
-              <w:t>password</w:t>
-            </w:r>
-            <w:r>
-              <w:rPr>
-                <w:sz w:val="20"/>
-                <w:szCs w:val="20"/>
-                <w:lang w:val="en-US"/>
-              </w:rPr>
-              <w:t xml:space="preserve"> &amp; click “</w:t>
+              <w:t>your password &amp; click “</w:t>
             </w:r>
             <w:r>
               <w:rPr>
@@ -547,7 +535,7 @@
               </w:rPr>
               <w:t xml:space="preserve"> </w:t>
             </w:r>
-            <w:hyperlink r:id="rId6" w:history="1">
+            <w:hyperlink r:id="rId6" w:anchor="/myProducts" w:history="1">
               <w:r>
                 <w:rPr>
                   <w:rStyle w:val="Hyperlink"/>
@@ -830,12 +818,2084 @@
     </w:tbl>
     <w:p>
       <w:pPr>
+        <w:rPr>
+          <w:b/>
+          <w:bCs/>
+          <w:u w:val="single"/>
+          <w:lang w:val="en-US"/>
+        </w:rPr>
+      </w:pPr>
+    </w:p>
+    <w:p>
+      <w:pPr>
+        <w:rPr>
+          <w:b/>
+          <w:bCs/>
+          <w:u w:val="single"/>
+          <w:lang w:val="en-US"/>
+        </w:rPr>
+      </w:pPr>
+    </w:p>
+    <w:p>
+      <w:pPr>
+        <w:pStyle w:val="a3"/>
+        <w:numPr>
+          <w:ilvl w:val="0"/>
+          <w:numId w:val="1"/>
+        </w:numPr>
         <w:ind w:left="360"/>
         <w:rPr>
           <w:b/>
           <w:bCs/>
           <w:u w:val="single"/>
           <w:lang w:val="en-US"/>
+        </w:rPr>
+      </w:pPr>
+      <w:r>
+        <w:rPr>
+          <w:b/>
+          <w:bCs/>
+          <w:u w:val="single"/>
+          <w:lang w:val="en-US"/>
+        </w:rPr>
+        <w:t>Creating &amp; Deleting a new test</w:t>
+      </w:r>
+    </w:p>
+    <w:p>
+      <w:pPr>
+        <w:rPr>
+          <w:b/>
+          <w:bCs/>
+          <w:u w:val="single"/>
+          <w:lang w:val="en-US"/>
+        </w:rPr>
+      </w:pPr>
+    </w:p>
+    <w:tbl>
+      <w:tblPr>
+        <w:tblStyle w:val="a4"/>
+        <w:tblW w:w="10350" w:type="dxa"/>
+        <w:tblInd w:w="-545" w:type="dxa"/>
+        <w:tblLayout w:type="fixed"/>
+        <w:tblLook w:val="04A0" w:firstRow="1" w:lastRow="0" w:firstColumn="1" w:lastColumn="0" w:noHBand="0" w:noVBand="1"/>
+      </w:tblPr>
+      <w:tblGrid>
+        <w:gridCol w:w="540"/>
+        <w:gridCol w:w="5130"/>
+        <w:gridCol w:w="4680"/>
+      </w:tblGrid>
+      <w:tr>
+        <w:tc>
+          <w:tcPr>
+            <w:tcW w:w="540" w:type="dxa"/>
+            <w:shd w:val="clear" w:color="auto" w:fill="D5DCE4" w:themeFill="text2" w:themeFillTint="33"/>
+            <w:vAlign w:val="center"/>
+          </w:tcPr>
+          <w:p>
+            <w:pPr>
+              <w:jc w:val="center"/>
+              <w:rPr>
+                <w:b/>
+                <w:bCs/>
+                <w:lang w:val="en-US"/>
+              </w:rPr>
+            </w:pPr>
+          </w:p>
+        </w:tc>
+        <w:tc>
+          <w:tcPr>
+            <w:tcW w:w="5130" w:type="dxa"/>
+            <w:shd w:val="clear" w:color="auto" w:fill="D5DCE4" w:themeFill="text2" w:themeFillTint="33"/>
+          </w:tcPr>
+          <w:p>
+            <w:pPr>
+              <w:rPr>
+                <w:b/>
+                <w:bCs/>
+                <w:lang w:val="en-US"/>
+              </w:rPr>
+            </w:pPr>
+            <w:r>
+              <w:rPr>
+                <w:b/>
+                <w:bCs/>
+                <w:lang w:val="en-US"/>
+              </w:rPr>
+              <w:t xml:space="preserve">Step </w:t>
+            </w:r>
+          </w:p>
+          <w:p>
+            <w:pPr>
+              <w:rPr>
+                <w:lang w:val="en-US"/>
+              </w:rPr>
+            </w:pPr>
+          </w:p>
+        </w:tc>
+        <w:tc>
+          <w:tcPr>
+            <w:tcW w:w="4680" w:type="dxa"/>
+            <w:shd w:val="clear" w:color="auto" w:fill="D5DCE4" w:themeFill="text2" w:themeFillTint="33"/>
+          </w:tcPr>
+          <w:p>
+            <w:pPr>
+              <w:rPr>
+                <w:b/>
+                <w:bCs/>
+                <w:lang w:val="en-US"/>
+              </w:rPr>
+            </w:pPr>
+            <w:r>
+              <w:rPr>
+                <w:b/>
+                <w:bCs/>
+                <w:lang w:val="en-US"/>
+              </w:rPr>
+              <w:t>Expected Result</w:t>
+            </w:r>
+          </w:p>
+        </w:tc>
+      </w:tr>
+      <w:tr>
+        <w:tc>
+          <w:tcPr>
+            <w:tcW w:w="540" w:type="dxa"/>
+            <w:vAlign w:val="center"/>
+          </w:tcPr>
+          <w:p>
+            <w:pPr>
+              <w:jc w:val="center"/>
+              <w:rPr>
+                <w:b/>
+                <w:bCs/>
+                <w:lang w:val="en-US"/>
+              </w:rPr>
+            </w:pPr>
+            <w:r>
+              <w:rPr>
+                <w:b/>
+                <w:bCs/>
+                <w:lang w:val="en-US"/>
+              </w:rPr>
+              <w:t>1.</w:t>
+            </w:r>
+          </w:p>
+        </w:tc>
+        <w:tc>
+          <w:tcPr>
+            <w:tcW w:w="5130" w:type="dxa"/>
+          </w:tcPr>
+          <w:p>
+            <w:pPr>
+              <w:rPr>
+                <w:sz w:val="20"/>
+                <w:szCs w:val="20"/>
+                <w:lang w:val="en-US"/>
+              </w:rPr>
+            </w:pPr>
+            <w:r>
+              <w:rPr>
+                <w:sz w:val="20"/>
+                <w:szCs w:val="20"/>
+                <w:lang w:val="en-US"/>
+              </w:rPr>
+              <w:t xml:space="preserve">Login to your </w:t>
+            </w:r>
+            <w:proofErr w:type="gramStart"/>
+            <w:r>
+              <w:rPr>
+                <w:sz w:val="20"/>
+                <w:szCs w:val="20"/>
+                <w:lang w:val="en-US"/>
+              </w:rPr>
+              <w:t>tenant :</w:t>
+            </w:r>
+            <w:proofErr w:type="gramEnd"/>
+          </w:p>
+          <w:p>
+            <w:pPr>
+              <w:rPr>
+                <w:sz w:val="20"/>
+                <w:szCs w:val="20"/>
+              </w:rPr>
+            </w:pPr>
+            <w:hyperlink r:id="rId8" w:history="1">
+              <w:r>
+                <w:rPr>
+                  <w:rStyle w:val="Hyperlink"/>
+                </w:rPr>
+                <w:t>https://stormrunner-load.saas.microfocus.com/home/?TENANTID=175726009&amp;projectId=1</w:t>
+              </w:r>
+            </w:hyperlink>
+          </w:p>
+          <w:p>
+            <w:pPr>
+              <w:rPr>
+                <w:sz w:val="20"/>
+                <w:szCs w:val="20"/>
+                <w:lang w:val="en-US"/>
+              </w:rPr>
+            </w:pPr>
+          </w:p>
+        </w:tc>
+        <w:tc>
+          <w:tcPr>
+            <w:tcW w:w="4680" w:type="dxa"/>
+          </w:tcPr>
+          <w:p>
+            <w:pPr>
+              <w:rPr>
+                <w:sz w:val="20"/>
+                <w:szCs w:val="20"/>
+                <w:lang w:val="en-US"/>
+              </w:rPr>
+            </w:pPr>
+            <w:r>
+              <w:rPr>
+                <w:sz w:val="20"/>
+                <w:szCs w:val="20"/>
+                <w:lang w:val="en-US"/>
+              </w:rPr>
+              <w:t>You should see the "Home" page</w:t>
+            </w:r>
+          </w:p>
+        </w:tc>
+      </w:tr>
+      <w:tr>
+        <w:tc>
+          <w:tcPr>
+            <w:tcW w:w="540" w:type="dxa"/>
+            <w:vAlign w:val="center"/>
+          </w:tcPr>
+          <w:p>
+            <w:pPr>
+              <w:jc w:val="center"/>
+              <w:rPr>
+                <w:b/>
+                <w:bCs/>
+                <w:lang w:val="en-US"/>
+              </w:rPr>
+            </w:pPr>
+            <w:r>
+              <w:rPr>
+                <w:b/>
+                <w:bCs/>
+                <w:lang w:val="en-US"/>
+              </w:rPr>
+              <w:t>2</w:t>
+            </w:r>
+            <w:r>
+              <w:rPr>
+                <w:b/>
+                <w:bCs/>
+                <w:lang w:val="en-US"/>
+              </w:rPr>
+              <w:t>.</w:t>
+            </w:r>
+          </w:p>
+        </w:tc>
+        <w:tc>
+          <w:tcPr>
+            <w:tcW w:w="5130" w:type="dxa"/>
+          </w:tcPr>
+          <w:p>
+            <w:pPr>
+              <w:rPr>
+                <w:sz w:val="20"/>
+                <w:szCs w:val="20"/>
+                <w:lang w:val="en-US"/>
+              </w:rPr>
+            </w:pPr>
+            <w:r>
+              <w:rPr>
+                <w:sz w:val="20"/>
+                <w:szCs w:val="20"/>
+                <w:lang w:val="en-US"/>
+              </w:rPr>
+              <w:t>Click the "</w:t>
+            </w:r>
+            <w:r>
+              <w:rPr>
+                <w:b/>
+                <w:bCs/>
+                <w:sz w:val="20"/>
+                <w:szCs w:val="20"/>
+                <w:lang w:val="en-US"/>
+              </w:rPr>
+              <w:t>Load Tests</w:t>
+            </w:r>
+            <w:r>
+              <w:rPr>
+                <w:sz w:val="20"/>
+                <w:szCs w:val="20"/>
+                <w:lang w:val="en-US"/>
+              </w:rPr>
+              <w:t>" tab</w:t>
+            </w:r>
+          </w:p>
+          <w:p>
+            <w:pPr>
+              <w:rPr>
+                <w:sz w:val="20"/>
+                <w:szCs w:val="20"/>
+                <w:lang w:val="en-US"/>
+              </w:rPr>
+            </w:pPr>
+          </w:p>
+        </w:tc>
+        <w:tc>
+          <w:tcPr>
+            <w:tcW w:w="4680" w:type="dxa"/>
+          </w:tcPr>
+          <w:p>
+            <w:pPr>
+              <w:rPr>
+                <w:sz w:val="20"/>
+                <w:szCs w:val="20"/>
+                <w:lang w:val="en-US"/>
+              </w:rPr>
+            </w:pPr>
+            <w:r>
+              <w:rPr>
+                <w:sz w:val="20"/>
+                <w:szCs w:val="20"/>
+                <w:lang w:val="en-US"/>
+              </w:rPr>
+              <w:t>You should move to the "Load Tests" page.</w:t>
+            </w:r>
+          </w:p>
+          <w:p>
+            <w:pPr>
+              <w:rPr>
+                <w:sz w:val="20"/>
+                <w:szCs w:val="20"/>
+                <w:lang w:val="en-US"/>
+              </w:rPr>
+            </w:pPr>
+            <w:r>
+              <w:rPr>
+                <w:sz w:val="20"/>
+                <w:szCs w:val="20"/>
+                <w:lang w:val="en-US"/>
+              </w:rPr>
+              <w:t xml:space="preserve">(The title should be </w:t>
+            </w:r>
+            <w:r>
+              <w:rPr>
+                <w:sz w:val="20"/>
+                <w:szCs w:val="20"/>
+                <w:lang w:val="en-US"/>
+              </w:rPr>
+              <w:t>"Load Tests"</w:t>
+            </w:r>
+            <w:r>
+              <w:rPr>
+                <w:sz w:val="20"/>
+                <w:szCs w:val="20"/>
+                <w:lang w:val="en-US"/>
+              </w:rPr>
+              <w:t>)</w:t>
+            </w:r>
+          </w:p>
+          <w:p>
+            <w:pPr>
+              <w:rPr>
+                <w:sz w:val="20"/>
+                <w:szCs w:val="20"/>
+                <w:lang w:val="en-US"/>
+              </w:rPr>
+            </w:pPr>
+          </w:p>
+        </w:tc>
+      </w:tr>
+      <w:tr>
+        <w:tc>
+          <w:tcPr>
+            <w:tcW w:w="540" w:type="dxa"/>
+            <w:vAlign w:val="center"/>
+          </w:tcPr>
+          <w:p>
+            <w:pPr>
+              <w:jc w:val="center"/>
+              <w:rPr>
+                <w:b/>
+                <w:bCs/>
+                <w:lang w:val="en-US"/>
+              </w:rPr>
+            </w:pPr>
+            <w:r>
+              <w:rPr>
+                <w:b/>
+                <w:bCs/>
+                <w:lang w:val="en-US"/>
+              </w:rPr>
+              <w:t>3</w:t>
+            </w:r>
+            <w:r>
+              <w:rPr>
+                <w:b/>
+                <w:bCs/>
+                <w:lang w:val="en-US"/>
+              </w:rPr>
+              <w:t>.</w:t>
+            </w:r>
+          </w:p>
+        </w:tc>
+        <w:tc>
+          <w:tcPr>
+            <w:tcW w:w="5130" w:type="dxa"/>
+          </w:tcPr>
+          <w:p>
+            <w:pPr>
+              <w:rPr>
+                <w:sz w:val="20"/>
+                <w:szCs w:val="20"/>
+                <w:lang w:val="en-US"/>
+              </w:rPr>
+            </w:pPr>
+            <w:r>
+              <w:rPr>
+                <w:sz w:val="20"/>
+                <w:szCs w:val="20"/>
+                <w:lang w:val="en-US"/>
+              </w:rPr>
+              <w:t>Click the "</w:t>
+            </w:r>
+            <w:r>
+              <w:rPr>
+                <w:b/>
+                <w:bCs/>
+                <w:sz w:val="20"/>
+                <w:szCs w:val="20"/>
+                <w:lang w:val="en-US"/>
+              </w:rPr>
+              <w:t>Create</w:t>
+            </w:r>
+            <w:r>
+              <w:rPr>
+                <w:sz w:val="20"/>
+                <w:szCs w:val="20"/>
+                <w:lang w:val="en-US"/>
+              </w:rPr>
+              <w:t>" button</w:t>
+            </w:r>
+          </w:p>
+          <w:p>
+            <w:pPr>
+              <w:rPr>
+                <w:sz w:val="20"/>
+                <w:szCs w:val="20"/>
+                <w:lang w:val="en-US"/>
+              </w:rPr>
+            </w:pPr>
+          </w:p>
+        </w:tc>
+        <w:tc>
+          <w:tcPr>
+            <w:tcW w:w="4680" w:type="dxa"/>
+          </w:tcPr>
+          <w:p>
+            <w:pPr>
+              <w:rPr>
+                <w:sz w:val="20"/>
+                <w:szCs w:val="20"/>
+                <w:lang w:val="en-US"/>
+              </w:rPr>
+            </w:pPr>
+            <w:r>
+              <w:rPr>
+                <w:sz w:val="20"/>
+                <w:szCs w:val="20"/>
+                <w:lang w:val="en-US"/>
+              </w:rPr>
+              <w:t>A new test</w:t>
+            </w:r>
+            <w:r>
+              <w:rPr>
+                <w:sz w:val="20"/>
+                <w:szCs w:val="20"/>
+                <w:lang w:val="en-US"/>
+              </w:rPr>
+              <w:t xml:space="preserve"> should be created with a default </w:t>
+            </w:r>
+            <w:proofErr w:type="gramStart"/>
+            <w:r>
+              <w:rPr>
+                <w:sz w:val="20"/>
+                <w:szCs w:val="20"/>
+                <w:lang w:val="en-US"/>
+              </w:rPr>
+              <w:t>name :</w:t>
+            </w:r>
+            <w:proofErr w:type="gramEnd"/>
+            <w:r>
+              <w:rPr>
+                <w:sz w:val="20"/>
+                <w:szCs w:val="20"/>
+                <w:lang w:val="en-US"/>
+              </w:rPr>
+              <w:t xml:space="preserve"> "New Test".</w:t>
+            </w:r>
+          </w:p>
+          <w:p>
+            <w:pPr>
+              <w:rPr>
+                <w:sz w:val="20"/>
+                <w:szCs w:val="20"/>
+                <w:lang w:val="en-US"/>
+              </w:rPr>
+            </w:pPr>
+          </w:p>
+        </w:tc>
+      </w:tr>
+      <w:tr>
+        <w:tc>
+          <w:tcPr>
+            <w:tcW w:w="540" w:type="dxa"/>
+            <w:vAlign w:val="center"/>
+          </w:tcPr>
+          <w:p>
+            <w:pPr>
+              <w:jc w:val="center"/>
+              <w:rPr>
+                <w:b/>
+                <w:bCs/>
+                <w:lang w:val="en-US"/>
+              </w:rPr>
+            </w:pPr>
+            <w:r>
+              <w:rPr>
+                <w:b/>
+                <w:bCs/>
+                <w:lang w:val="en-US"/>
+              </w:rPr>
+              <w:t>4</w:t>
+            </w:r>
+            <w:r>
+              <w:rPr>
+                <w:b/>
+                <w:bCs/>
+                <w:lang w:val="en-US"/>
+              </w:rPr>
+              <w:t>.</w:t>
+            </w:r>
+          </w:p>
+        </w:tc>
+        <w:tc>
+          <w:tcPr>
+            <w:tcW w:w="5130" w:type="dxa"/>
+          </w:tcPr>
+          <w:p>
+            <w:pPr>
+              <w:rPr>
+                <w:sz w:val="20"/>
+                <w:szCs w:val="20"/>
+                <w:lang w:val="en-US"/>
+              </w:rPr>
+            </w:pPr>
+            <w:r>
+              <w:rPr>
+                <w:sz w:val="20"/>
+                <w:szCs w:val="20"/>
+                <w:lang w:val="en-US"/>
+              </w:rPr>
+              <w:t>Delete the default test name "New Test" and set the following new name "</w:t>
+            </w:r>
+            <w:r>
+              <w:rPr>
+                <w:b/>
+                <w:bCs/>
+                <w:sz w:val="20"/>
+                <w:szCs w:val="20"/>
+                <w:lang w:val="en-US"/>
+              </w:rPr>
+              <w:t xml:space="preserve"> </w:t>
+            </w:r>
+            <w:r>
+              <w:rPr>
+                <w:b/>
+                <w:bCs/>
+                <w:sz w:val="20"/>
+                <w:szCs w:val="20"/>
+                <w:lang w:val="en-US"/>
+              </w:rPr>
+              <w:t>A</w:t>
+            </w:r>
+            <w:r>
+              <w:rPr>
+                <w:b/>
+                <w:bCs/>
+                <w:sz w:val="20"/>
+                <w:szCs w:val="20"/>
+                <w:lang w:val="en-US"/>
+              </w:rPr>
+              <w:t>utomat</w:t>
+            </w:r>
+            <w:r>
+              <w:rPr>
+                <w:b/>
+                <w:bCs/>
+                <w:sz w:val="20"/>
+                <w:szCs w:val="20"/>
+                <w:lang w:val="en-US"/>
+              </w:rPr>
+              <w:t>ed</w:t>
+            </w:r>
+            <w:r>
+              <w:rPr>
+                <w:sz w:val="20"/>
+                <w:szCs w:val="20"/>
+                <w:lang w:val="en-US"/>
+              </w:rPr>
+              <w:t xml:space="preserve"> </w:t>
+            </w:r>
+            <w:r>
+              <w:rPr>
+                <w:b/>
+                <w:bCs/>
+                <w:sz w:val="20"/>
+                <w:szCs w:val="20"/>
+                <w:lang w:val="en-US"/>
+              </w:rPr>
+              <w:t>Test</w:t>
+            </w:r>
+            <w:r>
+              <w:rPr>
+                <w:sz w:val="20"/>
+                <w:szCs w:val="20"/>
+                <w:lang w:val="en-US"/>
+              </w:rPr>
+              <w:t>".</w:t>
+            </w:r>
+          </w:p>
+          <w:p>
+            <w:pPr>
+              <w:rPr>
+                <w:sz w:val="20"/>
+                <w:szCs w:val="20"/>
+                <w:lang w:val="en-US"/>
+              </w:rPr>
+            </w:pPr>
+          </w:p>
+        </w:tc>
+        <w:tc>
+          <w:tcPr>
+            <w:tcW w:w="4680" w:type="dxa"/>
+          </w:tcPr>
+          <w:p>
+            <w:pPr>
+              <w:ind w:right="-267"/>
+              <w:rPr>
+                <w:sz w:val="20"/>
+                <w:szCs w:val="20"/>
+                <w:lang w:val="en-US"/>
+              </w:rPr>
+            </w:pPr>
+            <w:r>
+              <w:rPr>
+                <w:sz w:val="20"/>
+                <w:szCs w:val="20"/>
+                <w:lang w:val="en-US"/>
+              </w:rPr>
+              <w:t xml:space="preserve">The new test name should be presented in the breadcrumbs </w:t>
+            </w:r>
+            <w:proofErr w:type="gramStart"/>
+            <w:r>
+              <w:rPr>
+                <w:sz w:val="20"/>
+                <w:szCs w:val="20"/>
+                <w:lang w:val="en-US"/>
+              </w:rPr>
+              <w:t>above :</w:t>
+            </w:r>
+            <w:proofErr w:type="gramEnd"/>
+            <w:r>
+              <w:rPr>
+                <w:sz w:val="20"/>
+                <w:szCs w:val="20"/>
+                <w:lang w:val="en-US"/>
+              </w:rPr>
+              <w:t xml:space="preserve"> "Load Test &gt; Automated Test"</w:t>
+            </w:r>
+          </w:p>
+        </w:tc>
+      </w:tr>
+      <w:tr>
+        <w:tc>
+          <w:tcPr>
+            <w:tcW w:w="540" w:type="dxa"/>
+            <w:vAlign w:val="center"/>
+          </w:tcPr>
+          <w:p>
+            <w:pPr>
+              <w:jc w:val="center"/>
+              <w:rPr>
+                <w:b/>
+                <w:bCs/>
+                <w:lang w:val="en-US"/>
+              </w:rPr>
+            </w:pPr>
+            <w:r>
+              <w:rPr>
+                <w:b/>
+                <w:bCs/>
+                <w:lang w:val="en-US"/>
+              </w:rPr>
+              <w:t>5</w:t>
+            </w:r>
+            <w:r>
+              <w:rPr>
+                <w:b/>
+                <w:bCs/>
+                <w:lang w:val="en-US"/>
+              </w:rPr>
+              <w:t>.</w:t>
+            </w:r>
+          </w:p>
+        </w:tc>
+        <w:tc>
+          <w:tcPr>
+            <w:tcW w:w="5130" w:type="dxa"/>
+          </w:tcPr>
+          <w:p>
+            <w:pPr>
+              <w:rPr>
+                <w:sz w:val="20"/>
+                <w:szCs w:val="20"/>
+                <w:lang w:val="en-US"/>
+              </w:rPr>
+            </w:pPr>
+            <w:r>
+              <w:rPr>
+                <w:sz w:val="20"/>
+                <w:szCs w:val="20"/>
+                <w:lang w:val="en-US"/>
+              </w:rPr>
+              <w:t>Click the "</w:t>
+            </w:r>
+            <w:r>
+              <w:rPr>
+                <w:b/>
+                <w:bCs/>
+                <w:sz w:val="20"/>
+                <w:szCs w:val="20"/>
+                <w:lang w:val="en-US"/>
+              </w:rPr>
+              <w:t>Description</w:t>
+            </w:r>
+            <w:r>
+              <w:rPr>
+                <w:sz w:val="20"/>
+                <w:szCs w:val="20"/>
+                <w:lang w:val="en-US"/>
+              </w:rPr>
+              <w:t>" text box and enter the following desc:</w:t>
+            </w:r>
+          </w:p>
+          <w:p>
+            <w:pPr>
+              <w:rPr>
+                <w:sz w:val="20"/>
+                <w:szCs w:val="20"/>
+                <w:lang w:val="en-US"/>
+              </w:rPr>
+            </w:pPr>
+            <w:r>
+              <w:rPr>
+                <w:sz w:val="20"/>
+                <w:szCs w:val="20"/>
+                <w:lang w:val="en-US"/>
+              </w:rPr>
+              <w:t>"</w:t>
+            </w:r>
+            <w:r>
+              <w:rPr>
+                <w:b/>
+                <w:bCs/>
+                <w:sz w:val="20"/>
+                <w:szCs w:val="20"/>
+                <w:lang w:val="en-US"/>
+              </w:rPr>
+              <w:t>This is the description of the automated test</w:t>
+            </w:r>
+            <w:r>
+              <w:rPr>
+                <w:sz w:val="20"/>
+                <w:szCs w:val="20"/>
+                <w:lang w:val="en-US"/>
+              </w:rPr>
+              <w:t>"</w:t>
+            </w:r>
+          </w:p>
+          <w:p>
+            <w:pPr>
+              <w:rPr>
+                <w:sz w:val="20"/>
+                <w:szCs w:val="20"/>
+                <w:lang w:val="en-US"/>
+              </w:rPr>
+            </w:pPr>
+          </w:p>
+        </w:tc>
+        <w:tc>
+          <w:tcPr>
+            <w:tcW w:w="4680" w:type="dxa"/>
+          </w:tcPr>
+          <w:p>
+            <w:pPr>
+              <w:rPr>
+                <w:sz w:val="20"/>
+                <w:szCs w:val="20"/>
+                <w:lang w:val="en-US"/>
+              </w:rPr>
+            </w:pPr>
+            <w:r>
+              <w:rPr>
+                <w:sz w:val="20"/>
+                <w:szCs w:val="20"/>
+                <w:lang w:val="en-US"/>
+              </w:rPr>
+              <w:t>The description should be shown in the text box.</w:t>
+            </w:r>
+          </w:p>
+        </w:tc>
+      </w:tr>
+      <w:tr>
+        <w:tc>
+          <w:tcPr>
+            <w:tcW w:w="540" w:type="dxa"/>
+            <w:vAlign w:val="center"/>
+          </w:tcPr>
+          <w:p>
+            <w:pPr>
+              <w:jc w:val="center"/>
+              <w:rPr>
+                <w:b/>
+                <w:bCs/>
+                <w:lang w:val="en-US"/>
+              </w:rPr>
+            </w:pPr>
+            <w:r>
+              <w:rPr>
+                <w:b/>
+                <w:bCs/>
+                <w:lang w:val="en-US"/>
+              </w:rPr>
+              <w:t xml:space="preserve">6. </w:t>
+            </w:r>
+          </w:p>
+        </w:tc>
+        <w:tc>
+          <w:tcPr>
+            <w:tcW w:w="5130" w:type="dxa"/>
+          </w:tcPr>
+          <w:p>
+            <w:pPr>
+              <w:rPr>
+                <w:sz w:val="20"/>
+                <w:szCs w:val="20"/>
+                <w:lang w:val="en-US"/>
+              </w:rPr>
+            </w:pPr>
+            <w:r>
+              <w:rPr>
+                <w:sz w:val="20"/>
+                <w:szCs w:val="20"/>
+                <w:lang w:val="en-US"/>
+              </w:rPr>
+              <w:t>Click the "</w:t>
+            </w:r>
+            <w:r>
+              <w:rPr>
+                <w:b/>
+                <w:bCs/>
+                <w:sz w:val="20"/>
+                <w:szCs w:val="20"/>
+                <w:lang w:val="en-US"/>
+              </w:rPr>
+              <w:t>Scripts</w:t>
+            </w:r>
+            <w:r>
+              <w:rPr>
+                <w:sz w:val="20"/>
+                <w:szCs w:val="20"/>
+                <w:lang w:val="en-US"/>
+              </w:rPr>
+              <w:t xml:space="preserve">" tab in the left pane </w:t>
+            </w:r>
+          </w:p>
+          <w:p>
+            <w:pPr>
+              <w:rPr>
+                <w:sz w:val="20"/>
+                <w:szCs w:val="20"/>
+                <w:lang w:val="en-US"/>
+              </w:rPr>
+            </w:pPr>
+          </w:p>
+        </w:tc>
+        <w:tc>
+          <w:tcPr>
+            <w:tcW w:w="4680" w:type="dxa"/>
+          </w:tcPr>
+          <w:p>
+            <w:pPr>
+              <w:rPr>
+                <w:sz w:val="20"/>
+                <w:szCs w:val="20"/>
+                <w:lang w:val="en-US"/>
+              </w:rPr>
+            </w:pPr>
+            <w:r>
+              <w:rPr>
+                <w:sz w:val="20"/>
+                <w:szCs w:val="20"/>
+                <w:lang w:val="en-US"/>
+              </w:rPr>
+              <w:t>You should move to the "Scripts" page.</w:t>
+            </w:r>
+          </w:p>
+          <w:p>
+            <w:pPr>
+              <w:rPr>
+                <w:sz w:val="20"/>
+                <w:szCs w:val="20"/>
+                <w:lang w:val="en-US"/>
+              </w:rPr>
+            </w:pPr>
+          </w:p>
+        </w:tc>
+      </w:tr>
+      <w:tr>
+        <w:tc>
+          <w:tcPr>
+            <w:tcW w:w="540" w:type="dxa"/>
+            <w:vAlign w:val="center"/>
+          </w:tcPr>
+          <w:p>
+            <w:pPr>
+              <w:jc w:val="center"/>
+              <w:rPr>
+                <w:b/>
+                <w:bCs/>
+                <w:lang w:val="en-US"/>
+              </w:rPr>
+            </w:pPr>
+            <w:r>
+              <w:rPr>
+                <w:b/>
+                <w:bCs/>
+                <w:lang w:val="en-US"/>
+              </w:rPr>
+              <w:lastRenderedPageBreak/>
+              <w:t>7.</w:t>
+            </w:r>
+          </w:p>
+          <w:p>
+            <w:pPr>
+              <w:jc w:val="center"/>
+              <w:rPr>
+                <w:b/>
+                <w:bCs/>
+                <w:lang w:val="en-US"/>
+              </w:rPr>
+            </w:pPr>
+          </w:p>
+        </w:tc>
+        <w:tc>
+          <w:tcPr>
+            <w:tcW w:w="5130" w:type="dxa"/>
+          </w:tcPr>
+          <w:p>
+            <w:pPr>
+              <w:rPr>
+                <w:sz w:val="20"/>
+                <w:szCs w:val="20"/>
+                <w:lang w:val="en-US"/>
+              </w:rPr>
+            </w:pPr>
+            <w:r>
+              <w:rPr>
+                <w:sz w:val="20"/>
+                <w:szCs w:val="20"/>
+                <w:lang w:val="en-US"/>
+              </w:rPr>
+              <w:t xml:space="preserve">Verify you have in the page the </w:t>
+            </w:r>
+            <w:r>
+              <w:rPr>
+                <w:b/>
+                <w:bCs/>
+                <w:sz w:val="20"/>
+                <w:szCs w:val="20"/>
+                <w:lang w:val="en-US"/>
+              </w:rPr>
+              <w:t>"+"</w:t>
+            </w:r>
+            <w:r>
+              <w:rPr>
+                <w:sz w:val="20"/>
+                <w:szCs w:val="20"/>
+                <w:lang w:val="en-US"/>
+              </w:rPr>
+              <w:t xml:space="preserve"> icon with the tooltip "Add from Assets"</w:t>
+            </w:r>
+          </w:p>
+          <w:p>
+            <w:pPr>
+              <w:rPr>
+                <w:sz w:val="20"/>
+                <w:szCs w:val="20"/>
+                <w:lang w:val="en-US"/>
+              </w:rPr>
+            </w:pPr>
+          </w:p>
+        </w:tc>
+        <w:tc>
+          <w:tcPr>
+            <w:tcW w:w="4680" w:type="dxa"/>
+          </w:tcPr>
+          <w:p>
+            <w:pPr>
+              <w:rPr>
+                <w:sz w:val="20"/>
+                <w:szCs w:val="20"/>
+                <w:lang w:val="en-US"/>
+              </w:rPr>
+            </w:pPr>
+            <w:r>
+              <w:rPr>
+                <w:sz w:val="20"/>
+                <w:szCs w:val="20"/>
+                <w:lang w:val="en-US"/>
+              </w:rPr>
+              <w:t xml:space="preserve">The "+" icon with the tooltip " </w:t>
+            </w:r>
+            <w:r>
+              <w:rPr>
+                <w:sz w:val="20"/>
+                <w:szCs w:val="20"/>
+                <w:lang w:val="en-US"/>
+              </w:rPr>
+              <w:t>Add from Assets"</w:t>
+            </w:r>
+            <w:r>
+              <w:rPr>
+                <w:sz w:val="20"/>
+                <w:szCs w:val="20"/>
+                <w:lang w:val="en-US"/>
+              </w:rPr>
+              <w:t xml:space="preserve"> should appear in the page.</w:t>
+            </w:r>
+          </w:p>
+        </w:tc>
+      </w:tr>
+      <w:tr>
+        <w:tc>
+          <w:tcPr>
+            <w:tcW w:w="540" w:type="dxa"/>
+            <w:shd w:val="clear" w:color="auto" w:fill="auto"/>
+            <w:vAlign w:val="center"/>
+          </w:tcPr>
+          <w:p>
+            <w:pPr>
+              <w:jc w:val="center"/>
+              <w:rPr>
+                <w:b/>
+                <w:bCs/>
+                <w:lang w:val="en-US"/>
+              </w:rPr>
+            </w:pPr>
+            <w:r>
+              <w:rPr>
+                <w:b/>
+                <w:bCs/>
+                <w:lang w:val="en-US"/>
+              </w:rPr>
+              <w:t xml:space="preserve">8. </w:t>
+            </w:r>
+          </w:p>
+        </w:tc>
+        <w:tc>
+          <w:tcPr>
+            <w:tcW w:w="5130" w:type="dxa"/>
+          </w:tcPr>
+          <w:p>
+            <w:pPr>
+              <w:rPr>
+                <w:sz w:val="20"/>
+                <w:szCs w:val="20"/>
+                <w:lang w:val="en-US"/>
+              </w:rPr>
+            </w:pPr>
+            <w:r>
+              <w:rPr>
+                <w:sz w:val="20"/>
+                <w:szCs w:val="20"/>
+                <w:lang w:val="en-US"/>
+              </w:rPr>
+              <w:t>Click the "Add from Assets" icon</w:t>
+            </w:r>
+          </w:p>
+          <w:p>
+            <w:pPr>
+              <w:rPr>
+                <w:sz w:val="20"/>
+                <w:szCs w:val="20"/>
+                <w:lang w:val="en-US"/>
+              </w:rPr>
+            </w:pPr>
+          </w:p>
+          <w:p>
+            <w:pPr>
+              <w:rPr>
+                <w:sz w:val="20"/>
+                <w:szCs w:val="20"/>
+                <w:lang w:val="en-US"/>
+              </w:rPr>
+            </w:pPr>
+          </w:p>
+        </w:tc>
+        <w:tc>
+          <w:tcPr>
+            <w:tcW w:w="4680" w:type="dxa"/>
+          </w:tcPr>
+          <w:p>
+            <w:pPr>
+              <w:rPr>
+                <w:sz w:val="20"/>
+                <w:szCs w:val="20"/>
+                <w:lang w:val="en-US"/>
+              </w:rPr>
+            </w:pPr>
+            <w:r>
+              <w:rPr>
+                <w:sz w:val="20"/>
+                <w:szCs w:val="20"/>
+                <w:lang w:val="en-US"/>
+              </w:rPr>
+              <w:t>The "scripts" page should appear.</w:t>
+            </w:r>
+          </w:p>
+        </w:tc>
+      </w:tr>
+      <w:tr>
+        <w:tc>
+          <w:tcPr>
+            <w:tcW w:w="540" w:type="dxa"/>
+            <w:shd w:val="clear" w:color="auto" w:fill="auto"/>
+            <w:vAlign w:val="center"/>
+          </w:tcPr>
+          <w:p>
+            <w:pPr>
+              <w:jc w:val="center"/>
+              <w:rPr>
+                <w:b/>
+                <w:bCs/>
+                <w:lang w:val="en-US"/>
+              </w:rPr>
+            </w:pPr>
+            <w:r>
+              <w:rPr>
+                <w:b/>
+                <w:bCs/>
+                <w:lang w:val="en-US"/>
+              </w:rPr>
+              <w:t>9.</w:t>
+            </w:r>
+          </w:p>
+        </w:tc>
+        <w:tc>
+          <w:tcPr>
+            <w:tcW w:w="5130" w:type="dxa"/>
+          </w:tcPr>
+          <w:p>
+            <w:pPr>
+              <w:rPr>
+                <w:sz w:val="20"/>
+                <w:szCs w:val="20"/>
+                <w:lang w:val="en-US"/>
+              </w:rPr>
+            </w:pPr>
+            <w:r>
+              <w:rPr>
+                <w:sz w:val="20"/>
+                <w:szCs w:val="20"/>
+                <w:lang w:val="en-US"/>
+              </w:rPr>
+              <w:t xml:space="preserve">Verify that the page title </w:t>
+            </w:r>
+            <w:proofErr w:type="gramStart"/>
+            <w:r>
+              <w:rPr>
+                <w:sz w:val="20"/>
+                <w:szCs w:val="20"/>
+                <w:lang w:val="en-US"/>
+              </w:rPr>
+              <w:t>is :</w:t>
+            </w:r>
+            <w:proofErr w:type="gramEnd"/>
+            <w:r>
+              <w:rPr>
+                <w:sz w:val="20"/>
+                <w:szCs w:val="20"/>
+                <w:lang w:val="en-US"/>
+              </w:rPr>
+              <w:t xml:space="preserve"> "Scripts"</w:t>
+            </w:r>
+          </w:p>
+        </w:tc>
+        <w:tc>
+          <w:tcPr>
+            <w:tcW w:w="4680" w:type="dxa"/>
+          </w:tcPr>
+          <w:p>
+            <w:pPr>
+              <w:rPr>
+                <w:sz w:val="20"/>
+                <w:szCs w:val="20"/>
+                <w:lang w:val="en-US"/>
+              </w:rPr>
+            </w:pPr>
+            <w:r>
+              <w:rPr>
+                <w:sz w:val="20"/>
+                <w:szCs w:val="20"/>
+                <w:lang w:val="en-US"/>
+              </w:rPr>
+              <w:t>The page title should be "Scripts"</w:t>
+            </w:r>
+          </w:p>
+          <w:p>
+            <w:pPr>
+              <w:rPr>
+                <w:sz w:val="20"/>
+                <w:szCs w:val="20"/>
+                <w:lang w:val="en-US"/>
+              </w:rPr>
+            </w:pPr>
+            <w:r>
+              <w:rPr>
+                <w:sz w:val="20"/>
+                <w:szCs w:val="20"/>
+                <w:lang w:val="en-US"/>
+              </w:rPr>
+              <w:t xml:space="preserve"> </w:t>
+            </w:r>
+          </w:p>
+        </w:tc>
+      </w:tr>
+      <w:tr>
+        <w:tc>
+          <w:tcPr>
+            <w:tcW w:w="540" w:type="dxa"/>
+            <w:shd w:val="clear" w:color="auto" w:fill="auto"/>
+            <w:vAlign w:val="center"/>
+          </w:tcPr>
+          <w:p>
+            <w:pPr>
+              <w:jc w:val="center"/>
+              <w:rPr>
+                <w:b/>
+                <w:bCs/>
+                <w:lang w:val="en-US"/>
+              </w:rPr>
+            </w:pPr>
+            <w:r>
+              <w:rPr>
+                <w:b/>
+                <w:bCs/>
+                <w:lang w:val="en-US"/>
+              </w:rPr>
+              <w:t xml:space="preserve">10. </w:t>
+            </w:r>
+          </w:p>
+        </w:tc>
+        <w:tc>
+          <w:tcPr>
+            <w:tcW w:w="5130" w:type="dxa"/>
+          </w:tcPr>
+          <w:p>
+            <w:pPr>
+              <w:rPr>
+                <w:sz w:val="20"/>
+                <w:szCs w:val="20"/>
+                <w:lang w:val="en-US"/>
+              </w:rPr>
+            </w:pPr>
+            <w:r>
+              <w:rPr>
+                <w:sz w:val="20"/>
+                <w:szCs w:val="20"/>
+                <w:lang w:val="en-US"/>
+              </w:rPr>
+              <w:t>Check</w:t>
+            </w:r>
+            <w:r>
+              <w:rPr>
+                <w:sz w:val="20"/>
+                <w:szCs w:val="20"/>
+                <w:lang w:val="en-US"/>
+              </w:rPr>
+              <w:t xml:space="preserve"> the script "</w:t>
+            </w:r>
+            <w:r>
+              <w:rPr>
+                <w:sz w:val="20"/>
+                <w:szCs w:val="20"/>
+                <w:lang w:val="en-US"/>
+              </w:rPr>
+              <w:t>12_01_Web_PeaceFul_71_NOV_2016</w:t>
+            </w:r>
+            <w:r>
+              <w:rPr>
+                <w:sz w:val="20"/>
+                <w:szCs w:val="20"/>
+                <w:lang w:val="en-US"/>
+              </w:rPr>
+              <w:t>" and click "Add"</w:t>
+            </w:r>
+          </w:p>
+          <w:p>
+            <w:pPr>
+              <w:rPr>
+                <w:sz w:val="20"/>
+                <w:szCs w:val="20"/>
+                <w:lang w:val="en-US"/>
+              </w:rPr>
+            </w:pPr>
+          </w:p>
+        </w:tc>
+        <w:tc>
+          <w:tcPr>
+            <w:tcW w:w="4680" w:type="dxa"/>
+          </w:tcPr>
+          <w:p>
+            <w:pPr>
+              <w:rPr>
+                <w:sz w:val="20"/>
+                <w:szCs w:val="20"/>
+                <w:lang w:val="en-US"/>
+              </w:rPr>
+            </w:pPr>
+            <w:r>
+              <w:rPr>
+                <w:sz w:val="20"/>
+                <w:szCs w:val="20"/>
+                <w:lang w:val="en-US"/>
+              </w:rPr>
+              <w:t xml:space="preserve">The script should be </w:t>
+            </w:r>
+            <w:r>
+              <w:rPr>
+                <w:sz w:val="20"/>
+                <w:szCs w:val="20"/>
+                <w:lang w:val="en-US"/>
+              </w:rPr>
+              <w:t>added to the right pane of the "Scripts" tab.</w:t>
+            </w:r>
+            <w:bookmarkStart w:id="0" w:name="_GoBack"/>
+            <w:bookmarkEnd w:id="0"/>
+          </w:p>
+        </w:tc>
+      </w:tr>
+      <w:tr>
+        <w:tc>
+          <w:tcPr>
+            <w:tcW w:w="540" w:type="dxa"/>
+            <w:vAlign w:val="center"/>
+          </w:tcPr>
+          <w:p>
+            <w:pPr>
+              <w:jc w:val="center"/>
+              <w:rPr>
+                <w:b/>
+                <w:bCs/>
+                <w:lang w:val="en-US"/>
+              </w:rPr>
+            </w:pPr>
+            <w:r>
+              <w:rPr>
+                <w:b/>
+                <w:bCs/>
+                <w:lang w:val="en-US"/>
+              </w:rPr>
+              <w:t>11.</w:t>
+            </w:r>
+          </w:p>
+        </w:tc>
+        <w:tc>
+          <w:tcPr>
+            <w:tcW w:w="5130" w:type="dxa"/>
+          </w:tcPr>
+          <w:p>
+            <w:pPr>
+              <w:rPr>
+                <w:sz w:val="20"/>
+                <w:szCs w:val="20"/>
+                <w:lang w:val="en-US"/>
+              </w:rPr>
+            </w:pPr>
+            <w:r>
+              <w:rPr>
+                <w:sz w:val="20"/>
+                <w:szCs w:val="20"/>
+                <w:lang w:val="en-US"/>
+              </w:rPr>
+              <w:t>Click the "</w:t>
+            </w:r>
+            <w:r>
+              <w:rPr>
+                <w:b/>
+                <w:bCs/>
+                <w:sz w:val="20"/>
+                <w:szCs w:val="20"/>
+                <w:lang w:val="en-US"/>
+              </w:rPr>
+              <w:t>Load Test</w:t>
+            </w:r>
+            <w:r>
+              <w:rPr>
+                <w:b/>
+                <w:bCs/>
+                <w:sz w:val="20"/>
+                <w:szCs w:val="20"/>
+                <w:lang w:val="en-US"/>
+              </w:rPr>
+              <w:t>s</w:t>
+            </w:r>
+            <w:r>
+              <w:rPr>
+                <w:sz w:val="20"/>
+                <w:szCs w:val="20"/>
+                <w:lang w:val="en-US"/>
+              </w:rPr>
+              <w:t>" in the breadcrumbs above the page.</w:t>
+            </w:r>
+          </w:p>
+          <w:p>
+            <w:pPr>
+              <w:rPr>
+                <w:sz w:val="20"/>
+                <w:szCs w:val="20"/>
+                <w:lang w:val="en-US"/>
+              </w:rPr>
+            </w:pPr>
+          </w:p>
+        </w:tc>
+        <w:tc>
+          <w:tcPr>
+            <w:tcW w:w="4680" w:type="dxa"/>
+          </w:tcPr>
+          <w:p>
+            <w:pPr>
+              <w:rPr>
+                <w:sz w:val="20"/>
+                <w:szCs w:val="20"/>
+                <w:lang w:val="en-US"/>
+              </w:rPr>
+            </w:pPr>
+            <w:r>
+              <w:rPr>
+                <w:sz w:val="20"/>
+                <w:szCs w:val="20"/>
+                <w:lang w:val="en-US"/>
+              </w:rPr>
+              <w:t>You should move to the "Load Tests" page</w:t>
+            </w:r>
+          </w:p>
+        </w:tc>
+      </w:tr>
+      <w:tr>
+        <w:tc>
+          <w:tcPr>
+            <w:tcW w:w="540" w:type="dxa"/>
+            <w:vAlign w:val="center"/>
+          </w:tcPr>
+          <w:p>
+            <w:pPr>
+              <w:jc w:val="center"/>
+              <w:rPr>
+                <w:b/>
+                <w:bCs/>
+                <w:lang w:val="en-US"/>
+              </w:rPr>
+            </w:pPr>
+            <w:r>
+              <w:rPr>
+                <w:b/>
+                <w:bCs/>
+                <w:lang w:val="en-US"/>
+              </w:rPr>
+              <w:t>12.</w:t>
+            </w:r>
+          </w:p>
+        </w:tc>
+        <w:tc>
+          <w:tcPr>
+            <w:tcW w:w="5130" w:type="dxa"/>
+          </w:tcPr>
+          <w:p>
+            <w:pPr>
+              <w:shd w:val="clear" w:color="auto" w:fill="FFFFFF"/>
+              <w:spacing w:line="360" w:lineRule="atLeast"/>
+              <w:rPr>
+                <w:rFonts w:ascii="Arial" w:eastAsia="Times New Roman" w:hAnsi="Arial" w:cs="Arial"/>
+                <w:sz w:val="30"/>
+                <w:szCs w:val="30"/>
+                <w:lang w:val="en-US"/>
+              </w:rPr>
+            </w:pPr>
+            <w:r>
+              <w:rPr>
+                <w:sz w:val="20"/>
+                <w:szCs w:val="20"/>
+                <w:lang w:val="en-US"/>
+              </w:rPr>
+              <w:t>Verify that a new test appears in the "Load Tests" page with the name: "</w:t>
+            </w:r>
+            <w:r>
+              <w:rPr>
+                <w:b/>
+                <w:bCs/>
+                <w:sz w:val="20"/>
+                <w:szCs w:val="20"/>
+                <w:lang w:val="en-US"/>
+              </w:rPr>
+              <w:t>Automated Test</w:t>
+            </w:r>
+            <w:r>
+              <w:rPr>
+                <w:sz w:val="20"/>
+                <w:szCs w:val="20"/>
+                <w:lang w:val="en-US"/>
+              </w:rPr>
+              <w:t>"</w:t>
+            </w:r>
+          </w:p>
+          <w:p>
+            <w:pPr>
+              <w:rPr>
+                <w:sz w:val="20"/>
+                <w:szCs w:val="20"/>
+                <w:lang w:val="en-US"/>
+              </w:rPr>
+            </w:pPr>
+          </w:p>
+          <w:p>
+            <w:pPr>
+              <w:rPr>
+                <w:sz w:val="20"/>
+                <w:szCs w:val="20"/>
+                <w:lang w:val="en-US"/>
+              </w:rPr>
+            </w:pPr>
+          </w:p>
+        </w:tc>
+        <w:tc>
+          <w:tcPr>
+            <w:tcW w:w="4680" w:type="dxa"/>
+          </w:tcPr>
+          <w:p>
+            <w:pPr>
+              <w:rPr>
+                <w:sz w:val="20"/>
+                <w:szCs w:val="20"/>
+                <w:lang w:val="en-US"/>
+              </w:rPr>
+            </w:pPr>
+            <w:r>
+              <w:rPr>
+                <w:sz w:val="20"/>
+                <w:szCs w:val="20"/>
+                <w:lang w:val="en-US"/>
+              </w:rPr>
+              <w:t>A new test should be added to the grid with the name "Automated Test"</w:t>
+            </w:r>
+          </w:p>
+        </w:tc>
+      </w:tr>
+      <w:tr>
+        <w:tc>
+          <w:tcPr>
+            <w:tcW w:w="540" w:type="dxa"/>
+            <w:vAlign w:val="center"/>
+          </w:tcPr>
+          <w:p>
+            <w:pPr>
+              <w:jc w:val="center"/>
+              <w:rPr>
+                <w:b/>
+                <w:bCs/>
+                <w:lang w:val="en-US"/>
+              </w:rPr>
+            </w:pPr>
+            <w:r>
+              <w:rPr>
+                <w:b/>
+                <w:bCs/>
+                <w:lang w:val="en-US"/>
+              </w:rPr>
+              <w:t xml:space="preserve">13. </w:t>
+            </w:r>
+          </w:p>
+        </w:tc>
+        <w:tc>
+          <w:tcPr>
+            <w:tcW w:w="5130" w:type="dxa"/>
+          </w:tcPr>
+          <w:p>
+            <w:pPr>
+              <w:rPr>
+                <w:sz w:val="20"/>
+                <w:szCs w:val="20"/>
+                <w:lang w:val="en-US"/>
+              </w:rPr>
+            </w:pPr>
+            <w:r>
+              <w:rPr>
+                <w:sz w:val="20"/>
+                <w:szCs w:val="20"/>
+                <w:lang w:val="en-US"/>
+              </w:rPr>
+              <w:t>Click the "</w:t>
+            </w:r>
+            <w:r>
+              <w:rPr>
+                <w:b/>
+                <w:bCs/>
+                <w:sz w:val="20"/>
+                <w:szCs w:val="20"/>
+                <w:lang w:val="en-US"/>
+              </w:rPr>
+              <w:t>Delete</w:t>
+            </w:r>
+            <w:r>
+              <w:rPr>
+                <w:sz w:val="20"/>
+                <w:szCs w:val="20"/>
+                <w:lang w:val="en-US"/>
+              </w:rPr>
+              <w:t>" button in the "Load Test" page.</w:t>
+            </w:r>
+          </w:p>
+          <w:p>
+            <w:pPr>
+              <w:rPr>
+                <w:sz w:val="20"/>
+                <w:szCs w:val="20"/>
+                <w:lang w:val="en-US"/>
+              </w:rPr>
+            </w:pPr>
+          </w:p>
+        </w:tc>
+        <w:tc>
+          <w:tcPr>
+            <w:tcW w:w="4680" w:type="dxa"/>
+          </w:tcPr>
+          <w:p>
+            <w:pPr>
+              <w:rPr>
+                <w:sz w:val="20"/>
+                <w:szCs w:val="20"/>
+                <w:lang w:val="en-US"/>
+              </w:rPr>
+            </w:pPr>
+            <w:r>
+              <w:rPr>
+                <w:sz w:val="20"/>
+                <w:szCs w:val="20"/>
+                <w:lang w:val="en-US"/>
+              </w:rPr>
+              <w:t>A confirmation pop up message should appear.</w:t>
+            </w:r>
+          </w:p>
+        </w:tc>
+      </w:tr>
+      <w:tr>
+        <w:tc>
+          <w:tcPr>
+            <w:tcW w:w="540" w:type="dxa"/>
+            <w:vAlign w:val="center"/>
+          </w:tcPr>
+          <w:p>
+            <w:pPr>
+              <w:jc w:val="center"/>
+              <w:rPr>
+                <w:b/>
+                <w:bCs/>
+                <w:lang w:val="en-US"/>
+              </w:rPr>
+            </w:pPr>
+            <w:r>
+              <w:rPr>
+                <w:b/>
+                <w:bCs/>
+                <w:lang w:val="en-US"/>
+              </w:rPr>
+              <w:t>14.</w:t>
+            </w:r>
+          </w:p>
+        </w:tc>
+        <w:tc>
+          <w:tcPr>
+            <w:tcW w:w="5130" w:type="dxa"/>
+          </w:tcPr>
+          <w:p>
+            <w:pPr>
+              <w:shd w:val="clear" w:color="auto" w:fill="FFFFFF"/>
+              <w:spacing w:line="360" w:lineRule="atLeast"/>
+              <w:rPr>
+                <w:sz w:val="20"/>
+                <w:szCs w:val="20"/>
+                <w:lang w:val="en-US"/>
+              </w:rPr>
+            </w:pPr>
+            <w:r>
+              <w:rPr>
+                <w:sz w:val="20"/>
+                <w:szCs w:val="20"/>
+                <w:lang w:val="en-US"/>
+              </w:rPr>
+              <w:t xml:space="preserve">Verify that the </w:t>
+            </w:r>
+            <w:r>
+              <w:rPr>
+                <w:sz w:val="20"/>
+                <w:szCs w:val="20"/>
+                <w:lang w:val="en-US"/>
+              </w:rPr>
+              <w:t xml:space="preserve">presented </w:t>
+            </w:r>
+            <w:r>
+              <w:rPr>
+                <w:sz w:val="20"/>
+                <w:szCs w:val="20"/>
+                <w:lang w:val="en-US"/>
+              </w:rPr>
+              <w:t>message</w:t>
+            </w:r>
+            <w:r>
+              <w:rPr>
+                <w:sz w:val="20"/>
+                <w:szCs w:val="20"/>
+                <w:lang w:val="en-US"/>
+              </w:rPr>
+              <w:t xml:space="preserve"> is: </w:t>
+            </w:r>
+          </w:p>
+          <w:p>
+            <w:pPr>
+              <w:shd w:val="clear" w:color="auto" w:fill="FFFFFF"/>
+              <w:spacing w:line="360" w:lineRule="atLeast"/>
+              <w:rPr>
+                <w:sz w:val="20"/>
+                <w:szCs w:val="20"/>
+                <w:lang w:val="en-US"/>
+              </w:rPr>
+            </w:pPr>
+            <w:r>
+              <w:rPr>
+                <w:sz w:val="20"/>
+                <w:szCs w:val="20"/>
+                <w:lang w:val="en-US"/>
+              </w:rPr>
+              <w:t>"</w:t>
+            </w:r>
+            <w:r>
+              <w:rPr>
+                <w:b/>
+                <w:bCs/>
+                <w:sz w:val="20"/>
+                <w:szCs w:val="20"/>
+                <w:lang w:val="en-US"/>
+              </w:rPr>
+              <w:t>Are you sure you want to delete load test 'Automated Test'?</w:t>
+            </w:r>
+            <w:r>
+              <w:rPr>
+                <w:sz w:val="20"/>
+                <w:szCs w:val="20"/>
+                <w:lang w:val="en-US"/>
+              </w:rPr>
+              <w:t>"</w:t>
+            </w:r>
+            <w:r>
+              <w:rPr>
+                <w:sz w:val="20"/>
+                <w:szCs w:val="20"/>
+                <w:lang w:val="en-US"/>
+              </w:rPr>
+              <w:t xml:space="preserve"> </w:t>
+            </w:r>
+          </w:p>
+        </w:tc>
+        <w:tc>
+          <w:tcPr>
+            <w:tcW w:w="4680" w:type="dxa"/>
+          </w:tcPr>
+          <w:p>
+            <w:pPr>
+              <w:rPr>
+                <w:sz w:val="20"/>
+                <w:szCs w:val="20"/>
+                <w:lang w:val="en-US"/>
+              </w:rPr>
+            </w:pPr>
+            <w:r>
+              <w:rPr>
+                <w:sz w:val="20"/>
+                <w:szCs w:val="20"/>
+                <w:lang w:val="en-US"/>
+              </w:rPr>
+              <w:t>The message in the confirmation before deletion should be:</w:t>
+            </w:r>
+          </w:p>
+          <w:p>
+            <w:pPr>
+              <w:rPr>
+                <w:sz w:val="20"/>
+                <w:szCs w:val="20"/>
+                <w:lang w:val="en-US"/>
+              </w:rPr>
+            </w:pPr>
+            <w:r>
+              <w:rPr>
+                <w:sz w:val="20"/>
+                <w:szCs w:val="20"/>
+                <w:lang w:val="en-US"/>
+              </w:rPr>
+              <w:t>"</w:t>
+            </w:r>
+            <w:r>
+              <w:rPr>
+                <w:b/>
+                <w:bCs/>
+                <w:sz w:val="20"/>
+                <w:szCs w:val="20"/>
+                <w:lang w:val="en-US"/>
+              </w:rPr>
+              <w:t>Are you sure you want to delete load test 'Automated Test'?</w:t>
+            </w:r>
+            <w:r>
+              <w:rPr>
+                <w:sz w:val="20"/>
+                <w:szCs w:val="20"/>
+                <w:lang w:val="en-US"/>
+              </w:rPr>
+              <w:t>"</w:t>
+            </w:r>
+          </w:p>
+        </w:tc>
+      </w:tr>
+      <w:tr>
+        <w:tc>
+          <w:tcPr>
+            <w:tcW w:w="540" w:type="dxa"/>
+            <w:vAlign w:val="center"/>
+          </w:tcPr>
+          <w:p>
+            <w:pPr>
+              <w:jc w:val="center"/>
+              <w:rPr>
+                <w:b/>
+                <w:bCs/>
+                <w:lang w:val="en-US"/>
+              </w:rPr>
+            </w:pPr>
+            <w:r>
+              <w:rPr>
+                <w:b/>
+                <w:bCs/>
+                <w:lang w:val="en-US"/>
+              </w:rPr>
+              <w:t>15.</w:t>
+            </w:r>
+          </w:p>
+        </w:tc>
+        <w:tc>
+          <w:tcPr>
+            <w:tcW w:w="5130" w:type="dxa"/>
+          </w:tcPr>
+          <w:p>
+            <w:pPr>
+              <w:shd w:val="clear" w:color="auto" w:fill="FFFFFF"/>
+              <w:spacing w:line="360" w:lineRule="atLeast"/>
+              <w:rPr>
+                <w:sz w:val="20"/>
+                <w:szCs w:val="20"/>
+                <w:lang w:val="en-US"/>
+              </w:rPr>
+            </w:pPr>
+            <w:r>
+              <w:rPr>
+                <w:sz w:val="20"/>
+                <w:szCs w:val="20"/>
+                <w:lang w:val="en-US"/>
+              </w:rPr>
+              <w:t>Click "Delete" in the confirmation message.</w:t>
+            </w:r>
+          </w:p>
+          <w:p>
+            <w:pPr>
+              <w:shd w:val="clear" w:color="auto" w:fill="FFFFFF"/>
+              <w:spacing w:line="360" w:lineRule="atLeast"/>
+              <w:rPr>
+                <w:sz w:val="20"/>
+                <w:szCs w:val="20"/>
+                <w:lang w:val="en-US"/>
+              </w:rPr>
+            </w:pPr>
+          </w:p>
+        </w:tc>
+        <w:tc>
+          <w:tcPr>
+            <w:tcW w:w="4680" w:type="dxa"/>
+          </w:tcPr>
+          <w:p>
+            <w:pPr>
+              <w:rPr>
+                <w:sz w:val="20"/>
+                <w:szCs w:val="20"/>
+                <w:lang w:val="en-US"/>
+              </w:rPr>
+            </w:pPr>
+            <w:r>
+              <w:rPr>
+                <w:sz w:val="20"/>
+                <w:szCs w:val="20"/>
+                <w:lang w:val="en-US"/>
+              </w:rPr>
+              <w:t>The "Automated Test" should be deleted</w:t>
+            </w:r>
+          </w:p>
+        </w:tc>
+      </w:tr>
+      <w:tr>
+        <w:tc>
+          <w:tcPr>
+            <w:tcW w:w="540" w:type="dxa"/>
+            <w:vAlign w:val="center"/>
+          </w:tcPr>
+          <w:p>
+            <w:pPr>
+              <w:jc w:val="center"/>
+              <w:rPr>
+                <w:b/>
+                <w:bCs/>
+                <w:lang w:val="en-US"/>
+              </w:rPr>
+            </w:pPr>
+            <w:r>
+              <w:rPr>
+                <w:b/>
+                <w:bCs/>
+                <w:lang w:val="en-US"/>
+              </w:rPr>
+              <w:t>16.</w:t>
+            </w:r>
+          </w:p>
+        </w:tc>
+        <w:tc>
+          <w:tcPr>
+            <w:tcW w:w="5130" w:type="dxa"/>
+          </w:tcPr>
+          <w:p>
+            <w:pPr>
+              <w:shd w:val="clear" w:color="auto" w:fill="FFFFFF"/>
+              <w:spacing w:line="360" w:lineRule="atLeast"/>
+              <w:rPr>
+                <w:sz w:val="20"/>
+                <w:szCs w:val="20"/>
+                <w:lang w:val="en-US"/>
+              </w:rPr>
+            </w:pPr>
+            <w:r>
+              <w:rPr>
+                <w:sz w:val="20"/>
+                <w:szCs w:val="20"/>
+                <w:lang w:val="en-US"/>
+              </w:rPr>
+              <w:t>Verify that the "Automated Test" doesn't appear in the "Load Tests" page.</w:t>
+            </w:r>
+          </w:p>
+          <w:p>
+            <w:pPr>
+              <w:shd w:val="clear" w:color="auto" w:fill="FFFFFF"/>
+              <w:spacing w:line="360" w:lineRule="atLeast"/>
+              <w:rPr>
+                <w:sz w:val="20"/>
+                <w:szCs w:val="20"/>
+                <w:lang w:val="en-US"/>
+              </w:rPr>
+            </w:pPr>
+          </w:p>
+        </w:tc>
+        <w:tc>
+          <w:tcPr>
+            <w:tcW w:w="4680" w:type="dxa"/>
+          </w:tcPr>
+          <w:p>
+            <w:pPr>
+              <w:shd w:val="clear" w:color="auto" w:fill="FFFFFF"/>
+              <w:spacing w:line="360" w:lineRule="atLeast"/>
+              <w:rPr>
+                <w:sz w:val="20"/>
+                <w:szCs w:val="20"/>
+                <w:lang w:val="en-US"/>
+              </w:rPr>
+            </w:pPr>
+            <w:r>
+              <w:rPr>
+                <w:sz w:val="20"/>
+                <w:szCs w:val="20"/>
+                <w:lang w:val="en-US"/>
+              </w:rPr>
+              <w:t xml:space="preserve">The </w:t>
+            </w:r>
+            <w:r>
+              <w:rPr>
+                <w:sz w:val="20"/>
+                <w:szCs w:val="20"/>
+                <w:lang w:val="en-US"/>
+              </w:rPr>
+              <w:t xml:space="preserve">"Automated Test" </w:t>
+            </w:r>
+            <w:r>
+              <w:rPr>
+                <w:sz w:val="20"/>
+                <w:szCs w:val="20"/>
+                <w:lang w:val="en-US"/>
+              </w:rPr>
+              <w:t xml:space="preserve">shouldn't </w:t>
+            </w:r>
+            <w:r>
+              <w:rPr>
+                <w:sz w:val="20"/>
+                <w:szCs w:val="20"/>
+                <w:lang w:val="en-US"/>
+              </w:rPr>
+              <w:t>appear in the "Load Tests" page.</w:t>
+            </w:r>
+          </w:p>
+          <w:p>
+            <w:pPr>
+              <w:rPr>
+                <w:sz w:val="20"/>
+                <w:szCs w:val="20"/>
+                <w:lang w:val="en-US"/>
+              </w:rPr>
+            </w:pPr>
+          </w:p>
+        </w:tc>
+      </w:tr>
+    </w:tbl>
+    <w:p>
+      <w:pPr>
+        <w:rPr>
+          <w:b/>
+          <w:bCs/>
+          <w:u w:val="single"/>
         </w:rPr>
       </w:pPr>
     </w:p>
@@ -859,8 +2919,6 @@
           <w:lang w:val="en-US"/>
         </w:rPr>
       </w:pPr>
-      <w:bookmarkStart w:id="0" w:name="_GoBack"/>
-      <w:bookmarkEnd w:id="0"/>
     </w:p>
     <w:sectPr>
       <w:pgSz w:w="11906" w:h="16838"/>
@@ -873,7 +2931,7 @@
 </file>
 
 <file path=word/numbering.xml><?xml version="1.0" encoding="utf-8"?>
-<w:numbering xmlns:wpc="http://schemas.microsoft.com/office/word/2010/wordprocessingCanvas" xmlns:mc="http://schemas.openxmlformats.org/markup-compatibility/2006" xmlns:o="urn:schemas-microsoft-com:office:office" xmlns:r="http://schemas.openxmlformats.org/officeDocument/2006/relationships" xmlns:m="http://schemas.openxmlformats.org/officeDocument/2006/math" xmlns:v="urn:schemas-microsoft-com:vml" xmlns:wp14="http://schemas.microsoft.com/office/word/2010/wordprocessingDrawing" xmlns:wp="http://schemas.openxmlformats.org/drawingml/2006/wordprocessingDrawing" xmlns:w10="urn:schemas-microsoft-com:office:word" xmlns:w="http://schemas.openxmlformats.org/wordprocessingml/2006/main" xmlns:w14="http://schemas.microsoft.com/office/word/2010/wordml" xmlns:w15="http://schemas.microsoft.com/office/word/2012/wordml" xmlns:wpg="http://schemas.microsoft.com/office/word/2010/wordprocessingGroup" xmlns:wpi="http://schemas.microsoft.com/office/word/2010/wordprocessingInk" xmlns:wne="http://schemas.microsoft.com/office/word/2006/wordml" xmlns:wps="http://schemas.microsoft.com/office/word/2010/wordprocessingShape" mc:Ignorable="w14 w15 wp14">
+<w:numbering xmlns:wpc="http://schemas.microsoft.com/office/word/2010/wordprocessingCanvas" xmlns:cx="http://schemas.microsoft.com/office/drawing/2014/chartex" xmlns:cx1="http://schemas.microsoft.com/office/drawing/2015/9/8/chartex" xmlns:cx2="http://schemas.microsoft.com/office/drawing/2015/10/21/chartex" xmlns:cx3="http://schemas.microsoft.com/office/drawing/2016/5/9/chartex" xmlns:cx4="http://schemas.microsoft.com/office/drawing/2016/5/10/chartex" xmlns:cx5="http://schemas.microsoft.com/office/drawing/2016/5/11/chartex" xmlns:cx6="http://schemas.microsoft.com/office/drawing/2016/5/12/chartex" xmlns:cx7="http://schemas.microsoft.com/office/drawing/2016/5/13/chartex" xmlns:cx8="http://schemas.microsoft.com/office/drawing/2016/5/14/chartex" xmlns:mc="http://schemas.openxmlformats.org/markup-compatibility/2006" xmlns:aink="http://schemas.microsoft.com/office/drawing/2016/ink" xmlns:am3d="http://schemas.microsoft.com/office/drawing/2017/model3d" xmlns:o="urn:schemas-microsoft-com:office:office" xmlns:r="http://schemas.openxmlformats.org/officeDocument/2006/relationships" xmlns:m="http://schemas.openxmlformats.org/officeDocument/2006/math" xmlns:v="urn:schemas-microsoft-com:vml" xmlns:wp14="http://schemas.microsoft.com/office/word/2010/wordprocessingDrawing" xmlns:wp="http://schemas.openxmlformats.org/drawingml/2006/wordprocessingDrawing" xmlns:w10="urn:schemas-microsoft-com:office:word" xmlns:w="http://schemas.openxmlformats.org/wordprocessingml/2006/main" xmlns:w14="http://schemas.microsoft.com/office/word/2010/wordml" xmlns:w15="http://schemas.microsoft.com/office/word/2012/wordml" xmlns:w16cid="http://schemas.microsoft.com/office/word/2016/wordml/cid" xmlns:w16se="http://schemas.microsoft.com/office/word/2015/wordml/symex" xmlns:wpg="http://schemas.microsoft.com/office/word/2010/wordprocessingGroup" xmlns:wpi="http://schemas.microsoft.com/office/word/2010/wordprocessingInk" xmlns:wne="http://schemas.microsoft.com/office/word/2006/wordml" xmlns:wps="http://schemas.microsoft.com/office/word/2010/wordprocessingShape" mc:Ignorable="w14 w15 w16se w16cid wp14">
   <w:abstractNum w:abstractNumId="0" w15:restartNumberingAfterBreak="0">
     <w:nsid w:val="54E46CA8"/>
     <w:multiLevelType w:val="hybridMultilevel"/>
@@ -970,7 +3028,7 @@
 </file>
 
 <file path=word/styles.xml><?xml version="1.0" encoding="utf-8"?>
-<w:styles xmlns:mc="http://schemas.openxmlformats.org/markup-compatibility/2006" xmlns:r="http://schemas.openxmlformats.org/officeDocument/2006/relationships" xmlns:w="http://schemas.openxmlformats.org/wordprocessingml/2006/main" xmlns:w14="http://schemas.microsoft.com/office/word/2010/wordml" xmlns:w15="http://schemas.microsoft.com/office/word/2012/wordml" mc:Ignorable="w14 w15">
+<w:styles xmlns:mc="http://schemas.openxmlformats.org/markup-compatibility/2006" xmlns:r="http://schemas.openxmlformats.org/officeDocument/2006/relationships" xmlns:w="http://schemas.openxmlformats.org/wordprocessingml/2006/main" xmlns:w14="http://schemas.microsoft.com/office/word/2010/wordml" xmlns:w15="http://schemas.microsoft.com/office/word/2012/wordml" xmlns:w16cid="http://schemas.microsoft.com/office/word/2016/wordml/cid" xmlns:w16se="http://schemas.microsoft.com/office/word/2015/wordml/symex" mc:Ignorable="w14 w15 w16se w16cid">
   <w:docDefaults>
     <w:rPrDefault>
       <w:rPr>
@@ -986,7 +3044,7 @@
       </w:pPr>
     </w:pPrDefault>
   </w:docDefaults>
-  <w:latentStyles w:defLockedState="0" w:defUIPriority="99" w:defSemiHidden="0" w:defUnhideWhenUsed="0" w:defQFormat="0" w:count="371">
+  <w:latentStyles w:defLockedState="0" w:defUIPriority="99" w:defSemiHidden="0" w:defUnhideWhenUsed="0" w:defQFormat="0" w:count="375">
     <w:lsdException w:name="Normal" w:uiPriority="0" w:qFormat="1"/>
     <w:lsdException w:name="heading 1" w:uiPriority="9" w:qFormat="1"/>
     <w:lsdException w:name="heading 2" w:semiHidden="1" w:uiPriority="9" w:unhideWhenUsed="1" w:qFormat="1"/>
@@ -1092,7 +3150,6 @@
     <w:lsdException w:name="HTML Sample" w:semiHidden="1" w:unhideWhenUsed="1"/>
     <w:lsdException w:name="HTML Typewriter" w:semiHidden="1" w:unhideWhenUsed="1"/>
     <w:lsdException w:name="HTML Variable" w:semiHidden="1" w:unhideWhenUsed="1"/>
-    <w:lsdException w:name="Normal Table" w:semiHidden="1" w:unhideWhenUsed="1"/>
     <w:lsdException w:name="annotation subject" w:semiHidden="1" w:unhideWhenUsed="1"/>
     <w:lsdException w:name="No List" w:semiHidden="1" w:unhideWhenUsed="1"/>
     <w:lsdException w:name="Outline List 1" w:semiHidden="1" w:unhideWhenUsed="1"/>
@@ -1136,10 +3193,8 @@
     <w:lsdException w:name="Table Elegant" w:semiHidden="1" w:unhideWhenUsed="1"/>
     <w:lsdException w:name="Table Professional" w:semiHidden="1" w:unhideWhenUsed="1"/>
     <w:lsdException w:name="Table Subtle 1" w:semiHidden="1" w:unhideWhenUsed="1"/>
-    <w:lsdException w:name="Table Subtle 2" w:semiHidden="1" w:unhideWhenUsed="1"/>
     <w:lsdException w:name="Table Web 1" w:semiHidden="1" w:unhideWhenUsed="1"/>
     <w:lsdException w:name="Table Web 2" w:semiHidden="1" w:unhideWhenUsed="1"/>
-    <w:lsdException w:name="Table Web 3" w:semiHidden="1" w:unhideWhenUsed="1"/>
     <w:lsdException w:name="Balloon Text" w:semiHidden="1" w:unhideWhenUsed="1"/>
     <w:lsdException w:name="Table Grid" w:uiPriority="39"/>
     <w:lsdException w:name="Table Theme" w:semiHidden="1" w:unhideWhenUsed="1"/>
@@ -1358,18 +3413,22 @@
     <w:lsdException w:name="List Table 5 Dark Accent 6" w:uiPriority="50"/>
     <w:lsdException w:name="List Table 6 Colorful Accent 6" w:uiPriority="51"/>
     <w:lsdException w:name="List Table 7 Colorful Accent 6" w:uiPriority="52"/>
+    <w:lsdException w:name="Mention" w:semiHidden="1" w:unhideWhenUsed="1"/>
+    <w:lsdException w:name="Smart Hyperlink" w:semiHidden="1" w:unhideWhenUsed="1"/>
+    <w:lsdException w:name="Hashtag" w:semiHidden="1" w:unhideWhenUsed="1"/>
+    <w:lsdException w:name="Unresolved Mention" w:semiHidden="1" w:unhideWhenUsed="1"/>
   </w:latentStyles>
-  <w:style w:type="paragraph" w:default="1" w:styleId="Normal">
+  <w:style w:type="paragraph" w:default="1" w:styleId="a">
     <w:name w:val="Normal"/>
     <w:qFormat/>
   </w:style>
-  <w:style w:type="character" w:default="1" w:styleId="DefaultParagraphFont">
+  <w:style w:type="character" w:default="1" w:styleId="a0">
     <w:name w:val="Default Paragraph Font"/>
     <w:uiPriority w:val="1"/>
     <w:semiHidden/>
     <w:unhideWhenUsed/>
   </w:style>
-  <w:style w:type="table" w:default="1" w:styleId="TableNormal">
+  <w:style w:type="table" w:default="1" w:styleId="a1">
     <w:name w:val="Normal Table"/>
     <w:uiPriority w:val="99"/>
     <w:semiHidden/>
@@ -1384,15 +3443,15 @@
       </w:tblCellMar>
     </w:tblPr>
   </w:style>
-  <w:style w:type="numbering" w:default="1" w:styleId="NoList">
+  <w:style w:type="numbering" w:default="1" w:styleId="a2">
     <w:name w:val="No List"/>
     <w:uiPriority w:val="99"/>
     <w:semiHidden/>
     <w:unhideWhenUsed/>
   </w:style>
-  <w:style w:type="paragraph" w:styleId="ListParagraph">
+  <w:style w:type="paragraph" w:styleId="a3">
     <w:name w:val="List Paragraph"/>
-    <w:basedOn w:val="Normal"/>
+    <w:basedOn w:val="a"/>
     <w:uiPriority w:val="34"/>
     <w:qFormat/>
     <w:rsid w:val="007E70E0"/>
@@ -1401,9 +3460,9 @@
       <w:contextualSpacing/>
     </w:pPr>
   </w:style>
-  <w:style w:type="table" w:styleId="TableGrid">
+  <w:style w:type="table" w:styleId="a4">
     <w:name w:val="Table Grid"/>
-    <w:basedOn w:val="TableNormal"/>
+    <w:basedOn w:val="a1"/>
     <w:uiPriority w:val="39"/>
     <w:rsid w:val="007E70E0"/>
     <w:pPr>
@@ -1422,7 +3481,7 @@
   </w:style>
   <w:style w:type="character" w:styleId="Hyperlink">
     <w:name w:val="Hyperlink"/>
-    <w:basedOn w:val="DefaultParagraphFont"/>
+    <w:basedOn w:val="a0"/>
     <w:uiPriority w:val="99"/>
     <w:unhideWhenUsed/>
     <w:rsid w:val="0076257E"/>

</xml_diff>

<commit_message>
Adding 3rd test - Attaching & Detaching a label to a script
</commit_message>
<xml_diff>
--- a/StormRunner_Automation/src/stormRunner Test Cases/StormRunner Automation Project Test Cases.docx
+++ b/StormRunner_Automation/src/stormRunner Test Cases/StormRunner Automation Project Test Cases.docx
@@ -860,6 +860,33 @@
         </w:rPr>
         <w:t>Creating &amp; Deleting a new test</w:t>
       </w:r>
+      <w:r>
+        <w:rPr>
+          <w:b/>
+          <w:bCs/>
+          <w:u w:val="single"/>
+          <w:lang w:val="en-US"/>
+        </w:rPr>
+        <w:t xml:space="preserve"> </w:t>
+      </w:r>
+      <w:r>
+        <w:rPr>
+          <w:b/>
+          <w:bCs/>
+          <w:u w:val="single"/>
+          <w:lang w:val="en-US"/>
+        </w:rPr>
+        <w:sym w:font="Wingdings" w:char="F0E8"/>
+      </w:r>
+      <w:r>
+        <w:rPr>
+          <w:b/>
+          <w:bCs/>
+          <w:u w:val="single"/>
+          <w:lang w:val="en-US"/>
+        </w:rPr>
+        <w:t xml:space="preserve"> need to update</w:t>
+      </w:r>
     </w:p>
     <w:p>
       <w:pPr>
@@ -1178,23 +1205,7 @@
                 <w:szCs w:val="20"/>
                 <w:lang w:val="en-US"/>
               </w:rPr>
-              <w:t xml:space="preserve">(The title should be </w:t>
-            </w:r>
-            <w:r>
-              <w:rPr>
-                <w:sz w:val="20"/>
-                <w:szCs w:val="20"/>
-                <w:lang w:val="en-US"/>
-              </w:rPr>
-              <w:t>"Load Tests"</w:t>
-            </w:r>
-            <w:r>
-              <w:rPr>
-                <w:sz w:val="20"/>
-                <w:szCs w:val="20"/>
-                <w:lang w:val="en-US"/>
-              </w:rPr>
-              <w:t>)</w:t>
+              <w:t>(The title should be "Load Tests")</w:t>
             </w:r>
           </w:p>
           <w:p>
@@ -1869,23 +1880,7 @@
                 <w:szCs w:val="20"/>
                 <w:lang w:val="en-US"/>
               </w:rPr>
-              <w:t xml:space="preserve">The "+" icon with the tooltip " </w:t>
-            </w:r>
-            <w:r>
-              <w:rPr>
-                <w:sz w:val="20"/>
-                <w:szCs w:val="20"/>
-                <w:lang w:val="en-US"/>
-              </w:rPr>
-              <w:t>Add from Assets"</w:t>
-            </w:r>
-            <w:r>
-              <w:rPr>
-                <w:sz w:val="20"/>
-                <w:szCs w:val="20"/>
-                <w:lang w:val="en-US"/>
-              </w:rPr>
-              <w:t xml:space="preserve"> should appear in the page.</w:t>
+              <w:t>The "+" icon with the tooltip " Add from Assets" should appear in the page.</w:t>
             </w:r>
           </w:p>
         </w:tc>
@@ -2194,8 +2189,6 @@
               </w:rPr>
               <w:t>added to the right pane of the "Scripts" tab.</w:t>
             </w:r>
-            <w:bookmarkStart w:id="0" w:name="_GoBack"/>
-            <w:bookmarkEnd w:id="0"/>
           </w:p>
         </w:tc>
       </w:tr>
@@ -2851,31 +2844,7 @@
                 <w:szCs w:val="20"/>
                 <w:lang w:val="en-US"/>
               </w:rPr>
-              <w:t xml:space="preserve">The </w:t>
-            </w:r>
-            <w:r>
-              <w:rPr>
-                <w:sz w:val="20"/>
-                <w:szCs w:val="20"/>
-                <w:lang w:val="en-US"/>
-              </w:rPr>
-              <w:t xml:space="preserve">"Automated Test" </w:t>
-            </w:r>
-            <w:r>
-              <w:rPr>
-                <w:sz w:val="20"/>
-                <w:szCs w:val="20"/>
-                <w:lang w:val="en-US"/>
-              </w:rPr>
-              <w:t xml:space="preserve">shouldn't </w:t>
-            </w:r>
-            <w:r>
-              <w:rPr>
-                <w:sz w:val="20"/>
-                <w:szCs w:val="20"/>
-                <w:lang w:val="en-US"/>
-              </w:rPr>
-              <w:t>appear in the "Load Tests" page.</w:t>
+              <w:t>The "Automated Test" shouldn't appear in the "Load Tests" page.</w:t>
             </w:r>
           </w:p>
           <w:p>
@@ -2899,6 +2868,1162 @@
         </w:rPr>
       </w:pPr>
     </w:p>
+    <w:p>
+      <w:pPr>
+        <w:rPr>
+          <w:b/>
+          <w:bCs/>
+          <w:u w:val="single"/>
+          <w:lang w:val="en-US"/>
+        </w:rPr>
+      </w:pPr>
+    </w:p>
+    <w:p>
+      <w:pPr>
+        <w:rPr>
+          <w:b/>
+          <w:bCs/>
+          <w:u w:val="single"/>
+          <w:lang w:val="en-US"/>
+        </w:rPr>
+      </w:pPr>
+    </w:p>
+    <w:p>
+      <w:pPr>
+        <w:rPr>
+          <w:b/>
+          <w:bCs/>
+          <w:u w:val="single"/>
+          <w:lang w:val="en-US"/>
+        </w:rPr>
+      </w:pPr>
+    </w:p>
+    <w:p>
+      <w:pPr>
+        <w:pStyle w:val="a3"/>
+        <w:numPr>
+          <w:ilvl w:val="0"/>
+          <w:numId w:val="1"/>
+        </w:numPr>
+        <w:ind w:left="360"/>
+        <w:rPr>
+          <w:b/>
+          <w:bCs/>
+          <w:u w:val="single"/>
+          <w:lang w:val="en-US"/>
+        </w:rPr>
+      </w:pPr>
+      <w:r>
+        <w:rPr>
+          <w:b/>
+          <w:bCs/>
+          <w:u w:val="single"/>
+          <w:lang w:val="en-US"/>
+        </w:rPr>
+        <w:t xml:space="preserve">Attaching &amp; Detaching a label to </w:t>
+      </w:r>
+    </w:p>
+    <w:p>
+      <w:pPr>
+        <w:jc w:val="center"/>
+        <w:rPr>
+          <w:b/>
+          <w:bCs/>
+          <w:u w:val="single"/>
+          <w:lang w:val="en-US"/>
+        </w:rPr>
+      </w:pPr>
+    </w:p>
+    <w:tbl>
+      <w:tblPr>
+        <w:tblStyle w:val="a4"/>
+        <w:tblW w:w="10350" w:type="dxa"/>
+        <w:tblInd w:w="-545" w:type="dxa"/>
+        <w:tblLayout w:type="fixed"/>
+        <w:tblLook w:val="04A0" w:firstRow="1" w:lastRow="0" w:firstColumn="1" w:lastColumn="0" w:noHBand="0" w:noVBand="1"/>
+      </w:tblPr>
+      <w:tblGrid>
+        <w:gridCol w:w="540"/>
+        <w:gridCol w:w="5130"/>
+        <w:gridCol w:w="4680"/>
+      </w:tblGrid>
+      <w:tr>
+        <w:tc>
+          <w:tcPr>
+            <w:tcW w:w="540" w:type="dxa"/>
+            <w:shd w:val="clear" w:color="auto" w:fill="D5DCE4" w:themeFill="text2" w:themeFillTint="33"/>
+            <w:vAlign w:val="center"/>
+          </w:tcPr>
+          <w:p>
+            <w:pPr>
+              <w:jc w:val="center"/>
+              <w:rPr>
+                <w:b/>
+                <w:bCs/>
+                <w:lang w:val="en-US"/>
+              </w:rPr>
+            </w:pPr>
+          </w:p>
+        </w:tc>
+        <w:tc>
+          <w:tcPr>
+            <w:tcW w:w="5130" w:type="dxa"/>
+            <w:shd w:val="clear" w:color="auto" w:fill="D5DCE4" w:themeFill="text2" w:themeFillTint="33"/>
+          </w:tcPr>
+          <w:p>
+            <w:pPr>
+              <w:rPr>
+                <w:b/>
+                <w:bCs/>
+                <w:lang w:val="en-US"/>
+              </w:rPr>
+            </w:pPr>
+            <w:r>
+              <w:rPr>
+                <w:b/>
+                <w:bCs/>
+                <w:lang w:val="en-US"/>
+              </w:rPr>
+              <w:t xml:space="preserve">Step </w:t>
+            </w:r>
+          </w:p>
+          <w:p>
+            <w:pPr>
+              <w:rPr>
+                <w:lang w:val="en-US"/>
+              </w:rPr>
+            </w:pPr>
+          </w:p>
+        </w:tc>
+        <w:tc>
+          <w:tcPr>
+            <w:tcW w:w="4680" w:type="dxa"/>
+            <w:shd w:val="clear" w:color="auto" w:fill="D5DCE4" w:themeFill="text2" w:themeFillTint="33"/>
+          </w:tcPr>
+          <w:p>
+            <w:pPr>
+              <w:rPr>
+                <w:b/>
+                <w:bCs/>
+                <w:lang w:val="en-US"/>
+              </w:rPr>
+            </w:pPr>
+            <w:r>
+              <w:rPr>
+                <w:b/>
+                <w:bCs/>
+                <w:lang w:val="en-US"/>
+              </w:rPr>
+              <w:t>Expected Result</w:t>
+            </w:r>
+          </w:p>
+        </w:tc>
+      </w:tr>
+      <w:tr>
+        <w:tc>
+          <w:tcPr>
+            <w:tcW w:w="540" w:type="dxa"/>
+            <w:vAlign w:val="center"/>
+          </w:tcPr>
+          <w:p>
+            <w:pPr>
+              <w:jc w:val="center"/>
+              <w:rPr>
+                <w:b/>
+                <w:bCs/>
+                <w:lang w:val="en-US"/>
+              </w:rPr>
+            </w:pPr>
+            <w:r>
+              <w:rPr>
+                <w:b/>
+                <w:bCs/>
+                <w:lang w:val="en-US"/>
+              </w:rPr>
+              <w:t>1.</w:t>
+            </w:r>
+          </w:p>
+        </w:tc>
+        <w:tc>
+          <w:tcPr>
+            <w:tcW w:w="5130" w:type="dxa"/>
+          </w:tcPr>
+          <w:p>
+            <w:pPr>
+              <w:rPr>
+                <w:sz w:val="20"/>
+                <w:szCs w:val="20"/>
+                <w:lang w:val="en-US"/>
+              </w:rPr>
+            </w:pPr>
+            <w:r>
+              <w:rPr>
+                <w:sz w:val="20"/>
+                <w:szCs w:val="20"/>
+                <w:lang w:val="en-US"/>
+              </w:rPr>
+              <w:t xml:space="preserve">Login to your </w:t>
+            </w:r>
+            <w:proofErr w:type="gramStart"/>
+            <w:r>
+              <w:rPr>
+                <w:sz w:val="20"/>
+                <w:szCs w:val="20"/>
+                <w:lang w:val="en-US"/>
+              </w:rPr>
+              <w:t>tenant :</w:t>
+            </w:r>
+            <w:proofErr w:type="gramEnd"/>
+          </w:p>
+          <w:p>
+            <w:pPr>
+              <w:rPr>
+                <w:sz w:val="20"/>
+                <w:szCs w:val="20"/>
+              </w:rPr>
+            </w:pPr>
+            <w:hyperlink r:id="rId9" w:history="1">
+              <w:r>
+                <w:rPr>
+                  <w:rStyle w:val="Hyperlink"/>
+                </w:rPr>
+                <w:t>https://stormrunner-load.saas.microfocus.com/home/?TENANTID=175726009&amp;projectId=1</w:t>
+              </w:r>
+            </w:hyperlink>
+          </w:p>
+          <w:p>
+            <w:pPr>
+              <w:rPr>
+                <w:sz w:val="20"/>
+                <w:szCs w:val="20"/>
+                <w:lang w:val="en-US"/>
+              </w:rPr>
+            </w:pPr>
+          </w:p>
+        </w:tc>
+        <w:tc>
+          <w:tcPr>
+            <w:tcW w:w="4680" w:type="dxa"/>
+          </w:tcPr>
+          <w:p>
+            <w:pPr>
+              <w:rPr>
+                <w:sz w:val="20"/>
+                <w:szCs w:val="20"/>
+                <w:lang w:val="en-US"/>
+              </w:rPr>
+            </w:pPr>
+            <w:r>
+              <w:rPr>
+                <w:sz w:val="20"/>
+                <w:szCs w:val="20"/>
+                <w:lang w:val="en-US"/>
+              </w:rPr>
+              <w:t>You should see the "Home" page</w:t>
+            </w:r>
+          </w:p>
+        </w:tc>
+      </w:tr>
+      <w:tr>
+        <w:tc>
+          <w:tcPr>
+            <w:tcW w:w="540" w:type="dxa"/>
+            <w:vAlign w:val="center"/>
+          </w:tcPr>
+          <w:p>
+            <w:pPr>
+              <w:jc w:val="center"/>
+              <w:rPr>
+                <w:b/>
+                <w:bCs/>
+                <w:lang w:val="en-US"/>
+              </w:rPr>
+            </w:pPr>
+            <w:r>
+              <w:rPr>
+                <w:b/>
+                <w:bCs/>
+                <w:lang w:val="en-US"/>
+              </w:rPr>
+              <w:t>2.</w:t>
+            </w:r>
+          </w:p>
+        </w:tc>
+        <w:tc>
+          <w:tcPr>
+            <w:tcW w:w="5130" w:type="dxa"/>
+          </w:tcPr>
+          <w:p>
+            <w:pPr>
+              <w:rPr>
+                <w:sz w:val="20"/>
+                <w:szCs w:val="20"/>
+                <w:lang w:val="en-US"/>
+              </w:rPr>
+            </w:pPr>
+            <w:r>
+              <w:rPr>
+                <w:sz w:val="20"/>
+                <w:szCs w:val="20"/>
+                <w:lang w:val="en-US"/>
+              </w:rPr>
+              <w:t>Click on "Assets" tab</w:t>
+            </w:r>
+          </w:p>
+          <w:p>
+            <w:pPr>
+              <w:rPr>
+                <w:sz w:val="20"/>
+                <w:szCs w:val="20"/>
+                <w:lang w:val="en-US"/>
+              </w:rPr>
+            </w:pPr>
+          </w:p>
+        </w:tc>
+        <w:tc>
+          <w:tcPr>
+            <w:tcW w:w="4680" w:type="dxa"/>
+          </w:tcPr>
+          <w:p>
+            <w:pPr>
+              <w:rPr>
+                <w:sz w:val="20"/>
+                <w:szCs w:val="20"/>
+                <w:lang w:val="en-US"/>
+              </w:rPr>
+            </w:pPr>
+            <w:r>
+              <w:rPr>
+                <w:sz w:val="20"/>
+                <w:szCs w:val="20"/>
+                <w:lang w:val="en-US"/>
+              </w:rPr>
+              <w:t>You should see the "Assets" page content</w:t>
+            </w:r>
+          </w:p>
+          <w:p>
+            <w:pPr>
+              <w:rPr>
+                <w:sz w:val="20"/>
+                <w:szCs w:val="20"/>
+                <w:lang w:val="en-US"/>
+              </w:rPr>
+            </w:pPr>
+          </w:p>
+        </w:tc>
+      </w:tr>
+      <w:tr>
+        <w:tc>
+          <w:tcPr>
+            <w:tcW w:w="540" w:type="dxa"/>
+            <w:vAlign w:val="center"/>
+          </w:tcPr>
+          <w:p>
+            <w:pPr>
+              <w:jc w:val="center"/>
+              <w:rPr>
+                <w:b/>
+                <w:bCs/>
+                <w:lang w:val="en-US"/>
+              </w:rPr>
+            </w:pPr>
+            <w:r>
+              <w:rPr>
+                <w:b/>
+                <w:bCs/>
+                <w:lang w:val="en-US"/>
+              </w:rPr>
+              <w:t xml:space="preserve">3. </w:t>
+            </w:r>
+          </w:p>
+        </w:tc>
+        <w:tc>
+          <w:tcPr>
+            <w:tcW w:w="5130" w:type="dxa"/>
+          </w:tcPr>
+          <w:p>
+            <w:pPr>
+              <w:rPr>
+                <w:sz w:val="20"/>
+                <w:szCs w:val="20"/>
+                <w:lang w:val="en-US"/>
+              </w:rPr>
+            </w:pPr>
+            <w:r>
+              <w:rPr>
+                <w:sz w:val="20"/>
+                <w:szCs w:val="20"/>
+                <w:lang w:val="en-US"/>
+              </w:rPr>
+              <w:t>Click on "Expand Labels Pane" button</w:t>
+            </w:r>
+          </w:p>
+          <w:p>
+            <w:pPr>
+              <w:rPr>
+                <w:sz w:val="20"/>
+                <w:szCs w:val="20"/>
+                <w:lang w:val="en-US"/>
+              </w:rPr>
+            </w:pPr>
+          </w:p>
+        </w:tc>
+        <w:tc>
+          <w:tcPr>
+            <w:tcW w:w="4680" w:type="dxa"/>
+          </w:tcPr>
+          <w:p>
+            <w:pPr>
+              <w:rPr>
+                <w:sz w:val="20"/>
+                <w:szCs w:val="20"/>
+                <w:lang w:val="en-US"/>
+              </w:rPr>
+            </w:pPr>
+            <w:r>
+              <w:rPr>
+                <w:sz w:val="20"/>
+                <w:szCs w:val="20"/>
+                <w:lang w:val="en-US"/>
+              </w:rPr>
+              <w:t>The "Labels" pane should be expanded</w:t>
+            </w:r>
+          </w:p>
+        </w:tc>
+      </w:tr>
+      <w:tr>
+        <w:tc>
+          <w:tcPr>
+            <w:tcW w:w="540" w:type="dxa"/>
+            <w:vAlign w:val="center"/>
+          </w:tcPr>
+          <w:p>
+            <w:pPr>
+              <w:jc w:val="center"/>
+              <w:rPr>
+                <w:b/>
+                <w:bCs/>
+                <w:lang w:val="en-US"/>
+              </w:rPr>
+            </w:pPr>
+            <w:r>
+              <w:rPr>
+                <w:b/>
+                <w:bCs/>
+                <w:lang w:val="en-US"/>
+              </w:rPr>
+              <w:t>4.</w:t>
+            </w:r>
+          </w:p>
+        </w:tc>
+        <w:tc>
+          <w:tcPr>
+            <w:tcW w:w="5130" w:type="dxa"/>
+          </w:tcPr>
+          <w:p>
+            <w:pPr>
+              <w:rPr>
+                <w:sz w:val="20"/>
+                <w:szCs w:val="20"/>
+                <w:lang w:val="en-US"/>
+              </w:rPr>
+            </w:pPr>
+            <w:r>
+              <w:rPr>
+                <w:sz w:val="20"/>
+                <w:szCs w:val="20"/>
+                <w:lang w:val="en-US"/>
+              </w:rPr>
+              <w:t>Click "Create Label" button</w:t>
+            </w:r>
+          </w:p>
+          <w:p>
+            <w:pPr>
+              <w:rPr>
+                <w:sz w:val="20"/>
+                <w:szCs w:val="20"/>
+                <w:lang w:val="en-US"/>
+              </w:rPr>
+            </w:pPr>
+          </w:p>
+        </w:tc>
+        <w:tc>
+          <w:tcPr>
+            <w:tcW w:w="4680" w:type="dxa"/>
+          </w:tcPr>
+          <w:p>
+            <w:pPr>
+              <w:rPr>
+                <w:sz w:val="20"/>
+                <w:szCs w:val="20"/>
+                <w:lang w:val="en-US"/>
+              </w:rPr>
+            </w:pPr>
+            <w:r>
+              <w:rPr>
+                <w:sz w:val="20"/>
+                <w:szCs w:val="20"/>
+                <w:lang w:val="en-US"/>
+              </w:rPr>
+              <w:t>The "New Label" dialog should be opened</w:t>
+            </w:r>
+          </w:p>
+        </w:tc>
+      </w:tr>
+      <w:tr>
+        <w:tc>
+          <w:tcPr>
+            <w:tcW w:w="540" w:type="dxa"/>
+            <w:vAlign w:val="center"/>
+          </w:tcPr>
+          <w:p>
+            <w:pPr>
+              <w:jc w:val="center"/>
+              <w:rPr>
+                <w:b/>
+                <w:bCs/>
+                <w:lang w:val="en-US"/>
+              </w:rPr>
+            </w:pPr>
+            <w:r>
+              <w:rPr>
+                <w:b/>
+                <w:bCs/>
+                <w:lang w:val="en-US"/>
+              </w:rPr>
+              <w:lastRenderedPageBreak/>
+              <w:t>5.</w:t>
+            </w:r>
+          </w:p>
+        </w:tc>
+        <w:tc>
+          <w:tcPr>
+            <w:tcW w:w="5130" w:type="dxa"/>
+          </w:tcPr>
+          <w:p>
+            <w:pPr>
+              <w:rPr>
+                <w:sz w:val="20"/>
+                <w:szCs w:val="20"/>
+                <w:lang w:val="en-US"/>
+              </w:rPr>
+            </w:pPr>
+            <w:r>
+              <w:rPr>
+                <w:sz w:val="20"/>
+                <w:szCs w:val="20"/>
+                <w:lang w:val="en-US"/>
+              </w:rPr>
+              <w:t>Enter a label name</w:t>
+            </w:r>
+          </w:p>
+          <w:p>
+            <w:pPr>
+              <w:rPr>
+                <w:sz w:val="20"/>
+                <w:szCs w:val="20"/>
+                <w:lang w:val="en-US"/>
+              </w:rPr>
+            </w:pPr>
+          </w:p>
+        </w:tc>
+        <w:tc>
+          <w:tcPr>
+            <w:tcW w:w="4680" w:type="dxa"/>
+          </w:tcPr>
+          <w:p>
+            <w:pPr>
+              <w:rPr>
+                <w:sz w:val="20"/>
+                <w:szCs w:val="20"/>
+                <w:lang w:val="en-US"/>
+              </w:rPr>
+            </w:pPr>
+            <w:r>
+              <w:rPr>
+                <w:sz w:val="20"/>
+                <w:szCs w:val="20"/>
+                <w:lang w:val="en-US"/>
+              </w:rPr>
+              <w:t>The label name should appear in the "Label name" field.</w:t>
+            </w:r>
+          </w:p>
+        </w:tc>
+      </w:tr>
+      <w:tr>
+        <w:tc>
+          <w:tcPr>
+            <w:tcW w:w="540" w:type="dxa"/>
+            <w:vAlign w:val="center"/>
+          </w:tcPr>
+          <w:p>
+            <w:pPr>
+              <w:jc w:val="center"/>
+              <w:rPr>
+                <w:b/>
+                <w:bCs/>
+                <w:lang w:val="en-US"/>
+              </w:rPr>
+            </w:pPr>
+            <w:r>
+              <w:rPr>
+                <w:b/>
+                <w:bCs/>
+                <w:lang w:val="en-US"/>
+              </w:rPr>
+              <w:t>6.</w:t>
+            </w:r>
+          </w:p>
+        </w:tc>
+        <w:tc>
+          <w:tcPr>
+            <w:tcW w:w="5130" w:type="dxa"/>
+          </w:tcPr>
+          <w:p>
+            <w:pPr>
+              <w:rPr>
+                <w:sz w:val="20"/>
+                <w:szCs w:val="20"/>
+                <w:lang w:val="en-US"/>
+              </w:rPr>
+            </w:pPr>
+            <w:r>
+              <w:rPr>
+                <w:sz w:val="20"/>
+                <w:szCs w:val="20"/>
+                <w:lang w:val="en-US"/>
+              </w:rPr>
+              <w:t>Click on "Save" button</w:t>
+            </w:r>
+          </w:p>
+          <w:p>
+            <w:pPr>
+              <w:rPr>
+                <w:sz w:val="20"/>
+                <w:szCs w:val="20"/>
+                <w:lang w:val="en-US"/>
+              </w:rPr>
+            </w:pPr>
+          </w:p>
+        </w:tc>
+        <w:tc>
+          <w:tcPr>
+            <w:tcW w:w="4680" w:type="dxa"/>
+          </w:tcPr>
+          <w:p>
+            <w:pPr>
+              <w:rPr>
+                <w:sz w:val="20"/>
+                <w:szCs w:val="20"/>
+                <w:lang w:val="en-US"/>
+              </w:rPr>
+            </w:pPr>
+            <w:r>
+              <w:rPr>
+                <w:sz w:val="20"/>
+                <w:szCs w:val="20"/>
+                <w:lang w:val="en-US"/>
+              </w:rPr>
+              <w:t>The dialog should be closed and the new label should appear in the left pane.</w:t>
+            </w:r>
+          </w:p>
+          <w:p>
+            <w:pPr>
+              <w:rPr>
+                <w:sz w:val="20"/>
+                <w:szCs w:val="20"/>
+                <w:lang w:val="en-US"/>
+              </w:rPr>
+            </w:pPr>
+          </w:p>
+        </w:tc>
+      </w:tr>
+      <w:tr>
+        <w:tc>
+          <w:tcPr>
+            <w:tcW w:w="540" w:type="dxa"/>
+            <w:vAlign w:val="center"/>
+          </w:tcPr>
+          <w:p>
+            <w:pPr>
+              <w:jc w:val="center"/>
+              <w:rPr>
+                <w:b/>
+                <w:bCs/>
+                <w:lang w:val="en-US"/>
+              </w:rPr>
+            </w:pPr>
+            <w:r>
+              <w:rPr>
+                <w:b/>
+                <w:bCs/>
+                <w:lang w:val="en-US"/>
+              </w:rPr>
+              <w:t>7.</w:t>
+            </w:r>
+          </w:p>
+        </w:tc>
+        <w:tc>
+          <w:tcPr>
+            <w:tcW w:w="5130" w:type="dxa"/>
+          </w:tcPr>
+          <w:p>
+            <w:pPr>
+              <w:rPr>
+                <w:sz w:val="20"/>
+                <w:szCs w:val="20"/>
+                <w:lang w:val="en-US"/>
+              </w:rPr>
+            </w:pPr>
+            <w:r>
+              <w:rPr>
+                <w:sz w:val="20"/>
+                <w:szCs w:val="20"/>
+                <w:lang w:val="en-US"/>
+              </w:rPr>
+              <w:t>Click on the "Assign Labels" button</w:t>
+            </w:r>
+          </w:p>
+          <w:p>
+            <w:pPr>
+              <w:rPr>
+                <w:sz w:val="20"/>
+                <w:szCs w:val="20"/>
+                <w:lang w:val="en-US"/>
+              </w:rPr>
+            </w:pPr>
+          </w:p>
+        </w:tc>
+        <w:tc>
+          <w:tcPr>
+            <w:tcW w:w="4680" w:type="dxa"/>
+          </w:tcPr>
+          <w:p>
+            <w:pPr>
+              <w:rPr>
+                <w:sz w:val="20"/>
+                <w:szCs w:val="20"/>
+                <w:lang w:val="en-US"/>
+              </w:rPr>
+            </w:pPr>
+            <w:r>
+              <w:rPr>
+                <w:sz w:val="20"/>
+                <w:szCs w:val="20"/>
+                <w:lang w:val="en-US"/>
+              </w:rPr>
+              <w:t>The drop down of the labels should appear</w:t>
+            </w:r>
+          </w:p>
+        </w:tc>
+      </w:tr>
+      <w:tr>
+        <w:tc>
+          <w:tcPr>
+            <w:tcW w:w="540" w:type="dxa"/>
+            <w:vAlign w:val="center"/>
+          </w:tcPr>
+          <w:p>
+            <w:pPr>
+              <w:jc w:val="center"/>
+              <w:rPr>
+                <w:b/>
+                <w:bCs/>
+                <w:lang w:val="en-US"/>
+              </w:rPr>
+            </w:pPr>
+            <w:r>
+              <w:rPr>
+                <w:b/>
+                <w:bCs/>
+                <w:lang w:val="en-US"/>
+              </w:rPr>
+              <w:t>8.</w:t>
+            </w:r>
+          </w:p>
+        </w:tc>
+        <w:tc>
+          <w:tcPr>
+            <w:tcW w:w="5130" w:type="dxa"/>
+          </w:tcPr>
+          <w:p>
+            <w:pPr>
+              <w:rPr>
+                <w:sz w:val="20"/>
+                <w:szCs w:val="20"/>
+                <w:lang w:val="en-US"/>
+              </w:rPr>
+            </w:pPr>
+            <w:r>
+              <w:rPr>
+                <w:sz w:val="20"/>
+                <w:szCs w:val="20"/>
+                <w:lang w:val="en-US"/>
+              </w:rPr>
+              <w:t>Check your new label for the script selected</w:t>
+            </w:r>
+          </w:p>
+        </w:tc>
+        <w:tc>
+          <w:tcPr>
+            <w:tcW w:w="4680" w:type="dxa"/>
+          </w:tcPr>
+          <w:p>
+            <w:pPr>
+              <w:rPr>
+                <w:sz w:val="20"/>
+                <w:szCs w:val="20"/>
+                <w:lang w:val="en-US"/>
+              </w:rPr>
+            </w:pPr>
+            <w:r>
+              <w:rPr>
+                <w:sz w:val="20"/>
+                <w:szCs w:val="20"/>
+                <w:lang w:val="en-US"/>
+              </w:rPr>
+              <w:t>The label should be checked</w:t>
+            </w:r>
+          </w:p>
+          <w:p>
+            <w:pPr>
+              <w:rPr>
+                <w:sz w:val="20"/>
+                <w:szCs w:val="20"/>
+                <w:lang w:val="en-US"/>
+              </w:rPr>
+            </w:pPr>
+          </w:p>
+        </w:tc>
+      </w:tr>
+      <w:tr>
+        <w:tc>
+          <w:tcPr>
+            <w:tcW w:w="540" w:type="dxa"/>
+            <w:vAlign w:val="center"/>
+          </w:tcPr>
+          <w:p>
+            <w:pPr>
+              <w:jc w:val="center"/>
+              <w:rPr>
+                <w:b/>
+                <w:bCs/>
+                <w:lang w:val="en-US"/>
+              </w:rPr>
+            </w:pPr>
+            <w:r>
+              <w:rPr>
+                <w:b/>
+                <w:bCs/>
+                <w:lang w:val="en-US"/>
+              </w:rPr>
+              <w:t>9.</w:t>
+            </w:r>
+          </w:p>
+        </w:tc>
+        <w:tc>
+          <w:tcPr>
+            <w:tcW w:w="5130" w:type="dxa"/>
+          </w:tcPr>
+          <w:p>
+            <w:pPr>
+              <w:rPr>
+                <w:sz w:val="20"/>
+                <w:szCs w:val="20"/>
+                <w:lang w:val="en-US"/>
+              </w:rPr>
+            </w:pPr>
+            <w:r>
+              <w:rPr>
+                <w:sz w:val="20"/>
+                <w:szCs w:val="20"/>
+                <w:lang w:val="en-US"/>
+              </w:rPr>
+              <w:t>Click the "Save" button</w:t>
+            </w:r>
+          </w:p>
+          <w:p>
+            <w:pPr>
+              <w:rPr>
+                <w:sz w:val="20"/>
+                <w:szCs w:val="20"/>
+                <w:lang w:val="en-US"/>
+              </w:rPr>
+            </w:pPr>
+          </w:p>
+        </w:tc>
+        <w:tc>
+          <w:tcPr>
+            <w:tcW w:w="4680" w:type="dxa"/>
+          </w:tcPr>
+          <w:p>
+            <w:pPr>
+              <w:rPr>
+                <w:sz w:val="20"/>
+                <w:szCs w:val="20"/>
+                <w:lang w:val="en-US"/>
+              </w:rPr>
+            </w:pPr>
+            <w:r>
+              <w:rPr>
+                <w:sz w:val="20"/>
+                <w:szCs w:val="20"/>
+                <w:lang w:val="en-US"/>
+              </w:rPr>
+              <w:t>The labels drop down should be closed and the label should appear for the selected script</w:t>
+            </w:r>
+          </w:p>
+          <w:p>
+            <w:pPr>
+              <w:rPr>
+                <w:sz w:val="20"/>
+                <w:szCs w:val="20"/>
+                <w:lang w:val="en-US"/>
+              </w:rPr>
+            </w:pPr>
+          </w:p>
+        </w:tc>
+      </w:tr>
+      <w:tr>
+        <w:tc>
+          <w:tcPr>
+            <w:tcW w:w="540" w:type="dxa"/>
+            <w:vAlign w:val="center"/>
+          </w:tcPr>
+          <w:p>
+            <w:pPr>
+              <w:jc w:val="center"/>
+              <w:rPr>
+                <w:b/>
+                <w:bCs/>
+                <w:lang w:val="en-US"/>
+              </w:rPr>
+            </w:pPr>
+            <w:r>
+              <w:rPr>
+                <w:b/>
+                <w:bCs/>
+                <w:lang w:val="en-US"/>
+              </w:rPr>
+              <w:t>10.</w:t>
+            </w:r>
+          </w:p>
+        </w:tc>
+        <w:tc>
+          <w:tcPr>
+            <w:tcW w:w="5130" w:type="dxa"/>
+          </w:tcPr>
+          <w:p>
+            <w:pPr>
+              <w:rPr>
+                <w:sz w:val="20"/>
+                <w:szCs w:val="20"/>
+                <w:lang w:val="en-US"/>
+              </w:rPr>
+            </w:pPr>
+            <w:r>
+              <w:rPr>
+                <w:sz w:val="20"/>
+                <w:szCs w:val="20"/>
+                <w:lang w:val="en-US"/>
+              </w:rPr>
+              <w:t>Hover over the label name in the left pane and click the …</w:t>
+            </w:r>
+          </w:p>
+        </w:tc>
+        <w:tc>
+          <w:tcPr>
+            <w:tcW w:w="4680" w:type="dxa"/>
+          </w:tcPr>
+          <w:p>
+            <w:pPr>
+              <w:rPr>
+                <w:sz w:val="20"/>
+                <w:szCs w:val="20"/>
+                <w:lang w:val="en-US"/>
+              </w:rPr>
+            </w:pPr>
+            <w:r>
+              <w:rPr>
+                <w:sz w:val="20"/>
+                <w:szCs w:val="20"/>
+                <w:lang w:val="en-US"/>
+              </w:rPr>
+              <w:t>The drop-down menu should appear</w:t>
+            </w:r>
+          </w:p>
+          <w:p>
+            <w:pPr>
+              <w:rPr>
+                <w:sz w:val="20"/>
+                <w:szCs w:val="20"/>
+                <w:lang w:val="en-US"/>
+              </w:rPr>
+            </w:pPr>
+          </w:p>
+        </w:tc>
+      </w:tr>
+      <w:tr>
+        <w:tc>
+          <w:tcPr>
+            <w:tcW w:w="540" w:type="dxa"/>
+            <w:vAlign w:val="center"/>
+          </w:tcPr>
+          <w:p>
+            <w:pPr>
+              <w:jc w:val="center"/>
+              <w:rPr>
+                <w:b/>
+                <w:bCs/>
+                <w:lang w:val="en-US"/>
+              </w:rPr>
+            </w:pPr>
+            <w:r>
+              <w:rPr>
+                <w:b/>
+                <w:bCs/>
+                <w:lang w:val="en-US"/>
+              </w:rPr>
+              <w:t>11.</w:t>
+            </w:r>
+          </w:p>
+        </w:tc>
+        <w:tc>
+          <w:tcPr>
+            <w:tcW w:w="5130" w:type="dxa"/>
+          </w:tcPr>
+          <w:p>
+            <w:pPr>
+              <w:rPr>
+                <w:sz w:val="20"/>
+                <w:szCs w:val="20"/>
+                <w:lang w:val="en-US"/>
+              </w:rPr>
+            </w:pPr>
+            <w:r>
+              <w:rPr>
+                <w:sz w:val="20"/>
+                <w:szCs w:val="20"/>
+                <w:lang w:val="en-US"/>
+              </w:rPr>
+              <w:t>Choose the "Remove" option</w:t>
+            </w:r>
+          </w:p>
+        </w:tc>
+        <w:tc>
+          <w:tcPr>
+            <w:tcW w:w="4680" w:type="dxa"/>
+          </w:tcPr>
+          <w:p>
+            <w:pPr>
+              <w:rPr>
+                <w:sz w:val="20"/>
+                <w:szCs w:val="20"/>
+                <w:lang w:val="en-US"/>
+              </w:rPr>
+            </w:pPr>
+            <w:r>
+              <w:rPr>
+                <w:sz w:val="20"/>
+                <w:szCs w:val="20"/>
+                <w:lang w:val="en-US"/>
+              </w:rPr>
+              <w:t>The "Remove Label" dialog should open</w:t>
+            </w:r>
+          </w:p>
+          <w:p>
+            <w:pPr>
+              <w:rPr>
+                <w:sz w:val="20"/>
+                <w:szCs w:val="20"/>
+                <w:lang w:val="en-US"/>
+              </w:rPr>
+            </w:pPr>
+          </w:p>
+        </w:tc>
+      </w:tr>
+      <w:tr>
+        <w:tc>
+          <w:tcPr>
+            <w:tcW w:w="540" w:type="dxa"/>
+            <w:vAlign w:val="center"/>
+          </w:tcPr>
+          <w:p>
+            <w:pPr>
+              <w:jc w:val="center"/>
+              <w:rPr>
+                <w:b/>
+                <w:bCs/>
+                <w:lang w:val="en-US"/>
+              </w:rPr>
+            </w:pPr>
+            <w:r>
+              <w:rPr>
+                <w:b/>
+                <w:bCs/>
+                <w:lang w:val="en-US"/>
+              </w:rPr>
+              <w:t>12.</w:t>
+            </w:r>
+          </w:p>
+        </w:tc>
+        <w:tc>
+          <w:tcPr>
+            <w:tcW w:w="5130" w:type="dxa"/>
+          </w:tcPr>
+          <w:p>
+            <w:pPr>
+              <w:rPr>
+                <w:sz w:val="20"/>
+                <w:szCs w:val="20"/>
+                <w:lang w:val="en-US"/>
+              </w:rPr>
+            </w:pPr>
+            <w:r>
+              <w:rPr>
+                <w:sz w:val="20"/>
+                <w:szCs w:val="20"/>
+                <w:lang w:val="en-US"/>
+              </w:rPr>
+              <w:t>Click "Remove" button</w:t>
+            </w:r>
+          </w:p>
+        </w:tc>
+        <w:tc>
+          <w:tcPr>
+            <w:tcW w:w="4680" w:type="dxa"/>
+          </w:tcPr>
+          <w:p>
+            <w:pPr>
+              <w:rPr>
+                <w:sz w:val="20"/>
+                <w:szCs w:val="20"/>
+                <w:lang w:val="en-US"/>
+              </w:rPr>
+            </w:pPr>
+            <w:r>
+              <w:rPr>
+                <w:sz w:val="20"/>
+                <w:szCs w:val="20"/>
+                <w:lang w:val="en-US"/>
+              </w:rPr>
+              <w:t>The label should be removed from the left pane &amp; from the selected script</w:t>
+            </w:r>
+          </w:p>
+          <w:p>
+            <w:pPr>
+              <w:rPr>
+                <w:sz w:val="20"/>
+                <w:szCs w:val="20"/>
+                <w:lang w:val="en-US"/>
+              </w:rPr>
+            </w:pPr>
+            <w:bookmarkStart w:id="0" w:name="_GoBack"/>
+            <w:bookmarkEnd w:id="0"/>
+          </w:p>
+        </w:tc>
+      </w:tr>
+    </w:tbl>
     <w:p>
       <w:pPr>
         <w:rPr>
@@ -3044,7 +4169,7 @@
       </w:pPr>
     </w:pPrDefault>
   </w:docDefaults>
-  <w:latentStyles w:defLockedState="0" w:defUIPriority="99" w:defSemiHidden="0" w:defUnhideWhenUsed="0" w:defQFormat="0" w:count="375">
+  <w:latentStyles w:defLockedState="0" w:defUIPriority="99" w:defSemiHidden="0" w:defUnhideWhenUsed="0" w:defQFormat="0" w:count="376">
     <w:lsdException w:name="Normal" w:uiPriority="0" w:qFormat="1"/>
     <w:lsdException w:name="heading 1" w:uiPriority="9" w:qFormat="1"/>
     <w:lsdException w:name="heading 2" w:semiHidden="1" w:uiPriority="9" w:unhideWhenUsed="1" w:qFormat="1"/>
@@ -3193,11 +4318,11 @@
     <w:lsdException w:name="Table Elegant" w:semiHidden="1" w:unhideWhenUsed="1"/>
     <w:lsdException w:name="Table Professional" w:semiHidden="1" w:unhideWhenUsed="1"/>
     <w:lsdException w:name="Table Subtle 1" w:semiHidden="1" w:unhideWhenUsed="1"/>
+    <w:lsdException w:name="Table Subtle 2" w:semiHidden="1" w:unhideWhenUsed="1"/>
     <w:lsdException w:name="Table Web 1" w:semiHidden="1" w:unhideWhenUsed="1"/>
     <w:lsdException w:name="Table Web 2" w:semiHidden="1" w:unhideWhenUsed="1"/>
     <w:lsdException w:name="Balloon Text" w:semiHidden="1" w:unhideWhenUsed="1"/>
     <w:lsdException w:name="Table Grid" w:uiPriority="39"/>
-    <w:lsdException w:name="Table Theme" w:semiHidden="1" w:unhideWhenUsed="1"/>
     <w:lsdException w:name="Placeholder Text" w:semiHidden="1"/>
     <w:lsdException w:name="No Spacing" w:uiPriority="1" w:qFormat="1"/>
     <w:lsdException w:name="Light Shading" w:uiPriority="60"/>
@@ -3417,6 +4542,7 @@
     <w:lsdException w:name="Smart Hyperlink" w:semiHidden="1" w:unhideWhenUsed="1"/>
     <w:lsdException w:name="Hashtag" w:semiHidden="1" w:unhideWhenUsed="1"/>
     <w:lsdException w:name="Unresolved Mention" w:semiHidden="1" w:unhideWhenUsed="1"/>
+    <w:lsdException w:name="Smart Link" w:semiHidden="1" w:unhideWhenUsed="1"/>
   </w:latentStyles>
   <w:style w:type="paragraph" w:default="1" w:styleId="a">
     <w:name w:val="Normal"/>

</xml_diff>

<commit_message>
adding info for test case 1
</commit_message>
<xml_diff>
--- a/StormRunner_Automation/src/stormRunner Test Cases/StormRunner Automation Project Test Cases.docx
+++ b/StormRunner_Automation/src/stormRunner Test Cases/StormRunner Automation Project Test Cases.docx
@@ -1,6 +1,6 @@
 
 <file path=word/document.xml><?xml version="1.0" encoding="utf-8"?>
-<w:document xmlns:wpc="http://schemas.microsoft.com/office/word/2010/wordprocessingCanvas" xmlns:cx="http://schemas.microsoft.com/office/drawing/2014/chartex" xmlns:cx1="http://schemas.microsoft.com/office/drawing/2015/9/8/chartex" xmlns:cx2="http://schemas.microsoft.com/office/drawing/2015/10/21/chartex" xmlns:cx3="http://schemas.microsoft.com/office/drawing/2016/5/9/chartex" xmlns:cx4="http://schemas.microsoft.com/office/drawing/2016/5/10/chartex" xmlns:cx5="http://schemas.microsoft.com/office/drawing/2016/5/11/chartex" xmlns:cx6="http://schemas.microsoft.com/office/drawing/2016/5/12/chartex" xmlns:cx7="http://schemas.microsoft.com/office/drawing/2016/5/13/chartex" xmlns:cx8="http://schemas.microsoft.com/office/drawing/2016/5/14/chartex" xmlns:mc="http://schemas.openxmlformats.org/markup-compatibility/2006" xmlns:aink="http://schemas.microsoft.com/office/drawing/2016/ink" xmlns:am3d="http://schemas.microsoft.com/office/drawing/2017/model3d" xmlns:o="urn:schemas-microsoft-com:office:office" xmlns:r="http://schemas.openxmlformats.org/officeDocument/2006/relationships" xmlns:m="http://schemas.openxmlformats.org/officeDocument/2006/math" xmlns:v="urn:schemas-microsoft-com:vml" xmlns:wp14="http://schemas.microsoft.com/office/word/2010/wordprocessingDrawing" xmlns:wp="http://schemas.openxmlformats.org/drawingml/2006/wordprocessingDrawing" xmlns:w10="urn:schemas-microsoft-com:office:word" xmlns:w="http://schemas.openxmlformats.org/wordprocessingml/2006/main" xmlns:w14="http://schemas.microsoft.com/office/word/2010/wordml" xmlns:w15="http://schemas.microsoft.com/office/word/2012/wordml" xmlns:w16cid="http://schemas.microsoft.com/office/word/2016/wordml/cid" xmlns:w16se="http://schemas.microsoft.com/office/word/2015/wordml/symex" xmlns:wpg="http://schemas.microsoft.com/office/word/2010/wordprocessingGroup" xmlns:wpi="http://schemas.microsoft.com/office/word/2010/wordprocessingInk" xmlns:wne="http://schemas.microsoft.com/office/word/2006/wordml" xmlns:wps="http://schemas.microsoft.com/office/word/2010/wordprocessingShape" mc:Ignorable="w14 w15 w16se w16cid wp14">
+<w:document xmlns:wpc="http://schemas.microsoft.com/office/word/2010/wordprocessingCanvas" xmlns:mc="http://schemas.openxmlformats.org/markup-compatibility/2006" xmlns:o="urn:schemas-microsoft-com:office:office" xmlns:r="http://schemas.openxmlformats.org/officeDocument/2006/relationships" xmlns:m="http://schemas.openxmlformats.org/officeDocument/2006/math" xmlns:v="urn:schemas-microsoft-com:vml" xmlns:wp14="http://schemas.microsoft.com/office/word/2010/wordprocessingDrawing" xmlns:wp="http://schemas.openxmlformats.org/drawingml/2006/wordprocessingDrawing" xmlns:w10="urn:schemas-microsoft-com:office:word" xmlns:w="http://schemas.openxmlformats.org/wordprocessingml/2006/main" xmlns:w14="http://schemas.microsoft.com/office/word/2010/wordml" xmlns:w15="http://schemas.microsoft.com/office/word/2012/wordml" xmlns:wpg="http://schemas.microsoft.com/office/word/2010/wordprocessingGroup" xmlns:wpi="http://schemas.microsoft.com/office/word/2010/wordprocessingInk" xmlns:wne="http://schemas.microsoft.com/office/word/2006/wordml" xmlns:wps="http://schemas.microsoft.com/office/word/2010/wordprocessingShape" mc:Ignorable="w14 w15 wp14">
   <w:body>
     <w:p>
       <w:pPr>
@@ -53,7 +53,7 @@
     </w:p>
     <w:p>
       <w:pPr>
-        <w:pStyle w:val="a3"/>
+        <w:pStyle w:val="ListParagraph"/>
         <w:numPr>
           <w:ilvl w:val="0"/>
           <w:numId w:val="1"/>
@@ -78,7 +78,7 @@
     </w:p>
     <w:tbl>
       <w:tblPr>
-        <w:tblStyle w:val="a4"/>
+        <w:tblStyle w:val="TableGrid"/>
         <w:tblW w:w="10350" w:type="dxa"/>
         <w:tblInd w:w="-545" w:type="dxa"/>
         <w:tblLayout w:type="fixed"/>
@@ -779,7 +779,23 @@
                 <w:szCs w:val="20"/>
                 <w:lang w:val="en-US"/>
               </w:rPr>
-              <w:t xml:space="preserve"> “Benny Mizrachi”  </w:t>
+              <w:t xml:space="preserve"> “Benny Mizrachi”</w:t>
+            </w:r>
+            <w:r>
+              <w:rPr>
+                <w:sz w:val="20"/>
+                <w:szCs w:val="20"/>
+                <w:lang w:val="en-US"/>
+              </w:rPr>
+              <w:t xml:space="preserve"> and the account name is: ‘Benny Java Automation”</w:t>
+            </w:r>
+            <w:r>
+              <w:rPr>
+                <w:sz w:val="20"/>
+                <w:szCs w:val="20"/>
+                <w:lang w:val="en-US"/>
+              </w:rPr>
+              <w:t xml:space="preserve">  </w:t>
             </w:r>
           </w:p>
           <w:p>
@@ -812,6 +828,16 @@
               </w:rPr>
               <w:t>The logged in name in the right upper corner should be : “Benny Mizrachi”</w:t>
             </w:r>
+            <w:r>
+              <w:rPr>
+                <w:sz w:val="20"/>
+                <w:szCs w:val="20"/>
+                <w:lang w:val="en-US"/>
+              </w:rPr>
+              <w:t xml:space="preserve"> &amp; Account Name: “Benny Java Automation”</w:t>
+            </w:r>
+            <w:bookmarkStart w:id="0" w:name="_GoBack"/>
+            <w:bookmarkEnd w:id="0"/>
           </w:p>
         </w:tc>
       </w:tr>
@@ -838,7 +864,7 @@
     </w:p>
     <w:p>
       <w:pPr>
-        <w:pStyle w:val="a3"/>
+        <w:pStyle w:val="ListParagraph"/>
         <w:numPr>
           <w:ilvl w:val="0"/>
           <w:numId w:val="1"/>
@@ -900,7 +926,7 @@
     </w:p>
     <w:tbl>
       <w:tblPr>
-        <w:tblStyle w:val="a4"/>
+        <w:tblStyle w:val="TableGrid"/>
         <w:tblW w:w="10350" w:type="dxa"/>
         <w:tblInd w:w="-545" w:type="dxa"/>
         <w:tblLayout w:type="fixed"/>
@@ -1026,18 +1052,8 @@
                 <w:szCs w:val="20"/>
                 <w:lang w:val="en-US"/>
               </w:rPr>
-              <w:t xml:space="preserve">Login to your </w:t>
-            </w:r>
-            <w:proofErr w:type="gramStart"/>
-            <w:r>
-              <w:rPr>
-                <w:sz w:val="20"/>
-                <w:szCs w:val="20"/>
-                <w:lang w:val="en-US"/>
-              </w:rPr>
-              <w:t>tenant :</w:t>
-            </w:r>
-            <w:proofErr w:type="gramEnd"/>
+              <w:t>Login to your tenant :</w:t>
+            </w:r>
           </w:p>
           <w:p>
             <w:pPr>
@@ -1508,25 +1524,7 @@
                 <w:szCs w:val="20"/>
                 <w:lang w:val="en-US"/>
               </w:rPr>
-              <w:t xml:space="preserve">The new test name should be presented in the breadcrumbs </w:t>
-            </w:r>
-            <w:proofErr w:type="gramStart"/>
-            <w:r>
-              <w:rPr>
-                <w:sz w:val="20"/>
-                <w:szCs w:val="20"/>
-                <w:lang w:val="en-US"/>
-              </w:rPr>
-              <w:t>above :</w:t>
-            </w:r>
-            <w:proofErr w:type="gramEnd"/>
-            <w:r>
-              <w:rPr>
-                <w:sz w:val="20"/>
-                <w:szCs w:val="20"/>
-                <w:lang w:val="en-US"/>
-              </w:rPr>
-              <w:t xml:space="preserve"> "Load Test &gt; Automated Test"</w:t>
+              <w:t>The new test name should be presented in the breadcrumbs above : "Load Test &gt; Automated Test"</w:t>
             </w:r>
           </w:p>
         </w:tc>
@@ -1763,6 +1761,7 @@
                 <w:szCs w:val="20"/>
                 <w:lang w:val="en-US"/>
               </w:rPr>
+              <w:lastRenderedPageBreak/>
               <w:t>You should move to the "Scripts" page.</w:t>
             </w:r>
           </w:p>
@@ -2018,25 +2017,7 @@
                 <w:szCs w:val="20"/>
                 <w:lang w:val="en-US"/>
               </w:rPr>
-              <w:t xml:space="preserve">Verify that the page title </w:t>
-            </w:r>
-            <w:proofErr w:type="gramStart"/>
-            <w:r>
-              <w:rPr>
-                <w:sz w:val="20"/>
-                <w:szCs w:val="20"/>
-                <w:lang w:val="en-US"/>
-              </w:rPr>
-              <w:t>is :</w:t>
-            </w:r>
-            <w:proofErr w:type="gramEnd"/>
-            <w:r>
-              <w:rPr>
-                <w:sz w:val="20"/>
-                <w:szCs w:val="20"/>
-                <w:lang w:val="en-US"/>
-              </w:rPr>
-              <w:t xml:space="preserve"> "Scripts"</w:t>
+              <w:t>Verify that the page title is : "Scripts"</w:t>
             </w:r>
           </w:p>
         </w:tc>
@@ -2900,7 +2881,7 @@
     </w:p>
     <w:p>
       <w:pPr>
-        <w:pStyle w:val="a3"/>
+        <w:pStyle w:val="ListParagraph"/>
         <w:numPr>
           <w:ilvl w:val="0"/>
           <w:numId w:val="1"/>
@@ -2936,7 +2917,7 @@
     </w:p>
     <w:tbl>
       <w:tblPr>
-        <w:tblStyle w:val="a4"/>
+        <w:tblStyle w:val="TableGrid"/>
         <w:tblW w:w="10350" w:type="dxa"/>
         <w:tblInd w:w="-545" w:type="dxa"/>
         <w:tblLayout w:type="fixed"/>
@@ -3062,18 +3043,8 @@
                 <w:szCs w:val="20"/>
                 <w:lang w:val="en-US"/>
               </w:rPr>
-              <w:t xml:space="preserve">Login to your </w:t>
-            </w:r>
-            <w:proofErr w:type="gramStart"/>
-            <w:r>
-              <w:rPr>
-                <w:sz w:val="20"/>
-                <w:szCs w:val="20"/>
-                <w:lang w:val="en-US"/>
-              </w:rPr>
-              <w:t>tenant :</w:t>
-            </w:r>
-            <w:proofErr w:type="gramEnd"/>
+              <w:t>Login to your tenant :</w:t>
+            </w:r>
           </w:p>
           <w:p>
             <w:pPr>
@@ -3365,6 +3336,7 @@
                 <w:szCs w:val="20"/>
                 <w:lang w:val="en-US"/>
               </w:rPr>
+              <w:lastRenderedPageBreak/>
               <w:t>The "New Label" dialog should be opened</w:t>
             </w:r>
           </w:p>
@@ -3391,7 +3363,6 @@
                 <w:bCs/>
                 <w:lang w:val="en-US"/>
               </w:rPr>
-              <w:lastRenderedPageBreak/>
               <w:t>5.</w:t>
             </w:r>
           </w:p>
@@ -4018,8 +3989,6 @@
                 <w:lang w:val="en-US"/>
               </w:rPr>
             </w:pPr>
-            <w:bookmarkStart w:id="0" w:name="_GoBack"/>
-            <w:bookmarkEnd w:id="0"/>
           </w:p>
         </w:tc>
       </w:tr>
@@ -4056,7 +4025,7 @@
 </file>
 
 <file path=word/numbering.xml><?xml version="1.0" encoding="utf-8"?>
-<w:numbering xmlns:wpc="http://schemas.microsoft.com/office/word/2010/wordprocessingCanvas" xmlns:cx="http://schemas.microsoft.com/office/drawing/2014/chartex" xmlns:cx1="http://schemas.microsoft.com/office/drawing/2015/9/8/chartex" xmlns:cx2="http://schemas.microsoft.com/office/drawing/2015/10/21/chartex" xmlns:cx3="http://schemas.microsoft.com/office/drawing/2016/5/9/chartex" xmlns:cx4="http://schemas.microsoft.com/office/drawing/2016/5/10/chartex" xmlns:cx5="http://schemas.microsoft.com/office/drawing/2016/5/11/chartex" xmlns:cx6="http://schemas.microsoft.com/office/drawing/2016/5/12/chartex" xmlns:cx7="http://schemas.microsoft.com/office/drawing/2016/5/13/chartex" xmlns:cx8="http://schemas.microsoft.com/office/drawing/2016/5/14/chartex" xmlns:mc="http://schemas.openxmlformats.org/markup-compatibility/2006" xmlns:aink="http://schemas.microsoft.com/office/drawing/2016/ink" xmlns:am3d="http://schemas.microsoft.com/office/drawing/2017/model3d" xmlns:o="urn:schemas-microsoft-com:office:office" xmlns:r="http://schemas.openxmlformats.org/officeDocument/2006/relationships" xmlns:m="http://schemas.openxmlformats.org/officeDocument/2006/math" xmlns:v="urn:schemas-microsoft-com:vml" xmlns:wp14="http://schemas.microsoft.com/office/word/2010/wordprocessingDrawing" xmlns:wp="http://schemas.openxmlformats.org/drawingml/2006/wordprocessingDrawing" xmlns:w10="urn:schemas-microsoft-com:office:word" xmlns:w="http://schemas.openxmlformats.org/wordprocessingml/2006/main" xmlns:w14="http://schemas.microsoft.com/office/word/2010/wordml" xmlns:w15="http://schemas.microsoft.com/office/word/2012/wordml" xmlns:w16cid="http://schemas.microsoft.com/office/word/2016/wordml/cid" xmlns:w16se="http://schemas.microsoft.com/office/word/2015/wordml/symex" xmlns:wpg="http://schemas.microsoft.com/office/word/2010/wordprocessingGroup" xmlns:wpi="http://schemas.microsoft.com/office/word/2010/wordprocessingInk" xmlns:wne="http://schemas.microsoft.com/office/word/2006/wordml" xmlns:wps="http://schemas.microsoft.com/office/word/2010/wordprocessingShape" mc:Ignorable="w14 w15 w16se w16cid wp14">
+<w:numbering xmlns:wpc="http://schemas.microsoft.com/office/word/2010/wordprocessingCanvas" xmlns:mc="http://schemas.openxmlformats.org/markup-compatibility/2006" xmlns:o="urn:schemas-microsoft-com:office:office" xmlns:r="http://schemas.openxmlformats.org/officeDocument/2006/relationships" xmlns:m="http://schemas.openxmlformats.org/officeDocument/2006/math" xmlns:v="urn:schemas-microsoft-com:vml" xmlns:wp14="http://schemas.microsoft.com/office/word/2010/wordprocessingDrawing" xmlns:wp="http://schemas.openxmlformats.org/drawingml/2006/wordprocessingDrawing" xmlns:w10="urn:schemas-microsoft-com:office:word" xmlns:w="http://schemas.openxmlformats.org/wordprocessingml/2006/main" xmlns:w14="http://schemas.microsoft.com/office/word/2010/wordml" xmlns:w15="http://schemas.microsoft.com/office/word/2012/wordml" xmlns:wpg="http://schemas.microsoft.com/office/word/2010/wordprocessingGroup" xmlns:wpi="http://schemas.microsoft.com/office/word/2010/wordprocessingInk" xmlns:wne="http://schemas.microsoft.com/office/word/2006/wordml" xmlns:wps="http://schemas.microsoft.com/office/word/2010/wordprocessingShape" mc:Ignorable="w14 w15 wp14">
   <w:abstractNum w:abstractNumId="0" w15:restartNumberingAfterBreak="0">
     <w:nsid w:val="54E46CA8"/>
     <w:multiLevelType w:val="hybridMultilevel"/>
@@ -4153,7 +4122,7 @@
 </file>
 
 <file path=word/styles.xml><?xml version="1.0" encoding="utf-8"?>
-<w:styles xmlns:mc="http://schemas.openxmlformats.org/markup-compatibility/2006" xmlns:r="http://schemas.openxmlformats.org/officeDocument/2006/relationships" xmlns:w="http://schemas.openxmlformats.org/wordprocessingml/2006/main" xmlns:w14="http://schemas.microsoft.com/office/word/2010/wordml" xmlns:w15="http://schemas.microsoft.com/office/word/2012/wordml" xmlns:w16cid="http://schemas.microsoft.com/office/word/2016/wordml/cid" xmlns:w16se="http://schemas.microsoft.com/office/word/2015/wordml/symex" mc:Ignorable="w14 w15 w16se w16cid">
+<w:styles xmlns:mc="http://schemas.openxmlformats.org/markup-compatibility/2006" xmlns:r="http://schemas.openxmlformats.org/officeDocument/2006/relationships" xmlns:w="http://schemas.openxmlformats.org/wordprocessingml/2006/main" xmlns:w14="http://schemas.microsoft.com/office/word/2010/wordml" xmlns:w15="http://schemas.microsoft.com/office/word/2012/wordml" mc:Ignorable="w14 w15">
   <w:docDefaults>
     <w:rPrDefault>
       <w:rPr>
@@ -4169,7 +4138,7 @@
       </w:pPr>
     </w:pPrDefault>
   </w:docDefaults>
-  <w:latentStyles w:defLockedState="0" w:defUIPriority="99" w:defSemiHidden="0" w:defUnhideWhenUsed="0" w:defQFormat="0" w:count="376">
+  <w:latentStyles w:defLockedState="0" w:defUIPriority="99" w:defSemiHidden="0" w:defUnhideWhenUsed="0" w:defQFormat="0" w:count="371">
     <w:lsdException w:name="Normal" w:uiPriority="0" w:qFormat="1"/>
     <w:lsdException w:name="heading 1" w:uiPriority="9" w:qFormat="1"/>
     <w:lsdException w:name="heading 2" w:semiHidden="1" w:uiPriority="9" w:unhideWhenUsed="1" w:qFormat="1"/>
@@ -4275,6 +4244,7 @@
     <w:lsdException w:name="HTML Sample" w:semiHidden="1" w:unhideWhenUsed="1"/>
     <w:lsdException w:name="HTML Typewriter" w:semiHidden="1" w:unhideWhenUsed="1"/>
     <w:lsdException w:name="HTML Variable" w:semiHidden="1" w:unhideWhenUsed="1"/>
+    <w:lsdException w:name="Normal Table" w:semiHidden="1" w:unhideWhenUsed="1"/>
     <w:lsdException w:name="annotation subject" w:semiHidden="1" w:unhideWhenUsed="1"/>
     <w:lsdException w:name="No List" w:semiHidden="1" w:unhideWhenUsed="1"/>
     <w:lsdException w:name="Outline List 1" w:semiHidden="1" w:unhideWhenUsed="1"/>
@@ -4321,8 +4291,10 @@
     <w:lsdException w:name="Table Subtle 2" w:semiHidden="1" w:unhideWhenUsed="1"/>
     <w:lsdException w:name="Table Web 1" w:semiHidden="1" w:unhideWhenUsed="1"/>
     <w:lsdException w:name="Table Web 2" w:semiHidden="1" w:unhideWhenUsed="1"/>
+    <w:lsdException w:name="Table Web 3" w:semiHidden="1" w:unhideWhenUsed="1"/>
     <w:lsdException w:name="Balloon Text" w:semiHidden="1" w:unhideWhenUsed="1"/>
     <w:lsdException w:name="Table Grid" w:uiPriority="39"/>
+    <w:lsdException w:name="Table Theme" w:semiHidden="1" w:unhideWhenUsed="1"/>
     <w:lsdException w:name="Placeholder Text" w:semiHidden="1"/>
     <w:lsdException w:name="No Spacing" w:uiPriority="1" w:qFormat="1"/>
     <w:lsdException w:name="Light Shading" w:uiPriority="60"/>
@@ -4538,23 +4510,18 @@
     <w:lsdException w:name="List Table 5 Dark Accent 6" w:uiPriority="50"/>
     <w:lsdException w:name="List Table 6 Colorful Accent 6" w:uiPriority="51"/>
     <w:lsdException w:name="List Table 7 Colorful Accent 6" w:uiPriority="52"/>
-    <w:lsdException w:name="Mention" w:semiHidden="1" w:unhideWhenUsed="1"/>
-    <w:lsdException w:name="Smart Hyperlink" w:semiHidden="1" w:unhideWhenUsed="1"/>
-    <w:lsdException w:name="Hashtag" w:semiHidden="1" w:unhideWhenUsed="1"/>
-    <w:lsdException w:name="Unresolved Mention" w:semiHidden="1" w:unhideWhenUsed="1"/>
-    <w:lsdException w:name="Smart Link" w:semiHidden="1" w:unhideWhenUsed="1"/>
   </w:latentStyles>
-  <w:style w:type="paragraph" w:default="1" w:styleId="a">
+  <w:style w:type="paragraph" w:default="1" w:styleId="Normal">
     <w:name w:val="Normal"/>
     <w:qFormat/>
   </w:style>
-  <w:style w:type="character" w:default="1" w:styleId="a0">
+  <w:style w:type="character" w:default="1" w:styleId="DefaultParagraphFont">
     <w:name w:val="Default Paragraph Font"/>
     <w:uiPriority w:val="1"/>
     <w:semiHidden/>
     <w:unhideWhenUsed/>
   </w:style>
-  <w:style w:type="table" w:default="1" w:styleId="a1">
+  <w:style w:type="table" w:default="1" w:styleId="TableNormal">
     <w:name w:val="Normal Table"/>
     <w:uiPriority w:val="99"/>
     <w:semiHidden/>
@@ -4569,15 +4536,15 @@
       </w:tblCellMar>
     </w:tblPr>
   </w:style>
-  <w:style w:type="numbering" w:default="1" w:styleId="a2">
+  <w:style w:type="numbering" w:default="1" w:styleId="NoList">
     <w:name w:val="No List"/>
     <w:uiPriority w:val="99"/>
     <w:semiHidden/>
     <w:unhideWhenUsed/>
   </w:style>
-  <w:style w:type="paragraph" w:styleId="a3">
+  <w:style w:type="paragraph" w:styleId="ListParagraph">
     <w:name w:val="List Paragraph"/>
-    <w:basedOn w:val="a"/>
+    <w:basedOn w:val="Normal"/>
     <w:uiPriority w:val="34"/>
     <w:qFormat/>
     <w:rsid w:val="007E70E0"/>
@@ -4586,9 +4553,9 @@
       <w:contextualSpacing/>
     </w:pPr>
   </w:style>
-  <w:style w:type="table" w:styleId="a4">
+  <w:style w:type="table" w:styleId="TableGrid">
     <w:name w:val="Table Grid"/>
-    <w:basedOn w:val="a1"/>
+    <w:basedOn w:val="TableNormal"/>
     <w:uiPriority w:val="39"/>
     <w:rsid w:val="007E70E0"/>
     <w:pPr>
@@ -4607,7 +4574,7 @@
   </w:style>
   <w:style w:type="character" w:styleId="Hyperlink">
     <w:name w:val="Hyperlink"/>
-    <w:basedOn w:val="a0"/>
+    <w:basedOn w:val="DefaultParagraphFont"/>
     <w:uiPriority w:val="99"/>
     <w:unhideWhenUsed/>
     <w:rsid w:val="0076257E"/>

</xml_diff>

<commit_message>
Finishing case 02 + test case description + going over test 03
</commit_message>
<xml_diff>
--- a/StormRunner_Automation/src/stormRunner Test Cases/StormRunner Automation Project Test Cases.docx
+++ b/StormRunner_Automation/src/stormRunner Test Cases/StormRunner Automation Project Test Cases.docx
@@ -20,6 +20,15 @@
           <w:lang w:val="en-US"/>
         </w:rPr>
         <w:t>StormRunner Automation Project with Java</w:t>
+      </w:r>
+      <w:r>
+        <w:rPr>
+          <w:b/>
+          <w:bCs/>
+          <w:u w:val="single"/>
+          <w:lang w:val="en-US"/>
+        </w:rPr>
+        <w:t xml:space="preserve"> &amp; Selenium</w:t>
       </w:r>
     </w:p>
     <w:p>
@@ -58,7 +67,7 @@
           <w:ilvl w:val="0"/>
           <w:numId w:val="1"/>
         </w:numPr>
-        <w:ind w:left="360"/>
+        <w:ind w:left="-180"/>
         <w:rPr>
           <w:b/>
           <w:bCs/>
@@ -76,6 +85,18 @@
         <w:t>Login to Storm Runner &amp; Entering the Tenant</w:t>
       </w:r>
     </w:p>
+    <w:p>
+      <w:pPr>
+        <w:pStyle w:val="ListParagraph"/>
+        <w:ind w:left="-180"/>
+        <w:rPr>
+          <w:b/>
+          <w:bCs/>
+          <w:u w:val="single"/>
+          <w:lang w:val="en-US"/>
+        </w:rPr>
+      </w:pPr>
+    </w:p>
     <w:tbl>
       <w:tblPr>
         <w:tblStyle w:val="TableGrid"/>
@@ -836,8 +857,6 @@
               </w:rPr>
               <w:t xml:space="preserve"> &amp; Account Name: “Benny Java Automation”</w:t>
             </w:r>
-            <w:bookmarkStart w:id="0" w:name="_GoBack"/>
-            <w:bookmarkEnd w:id="0"/>
           </w:p>
         </w:tc>
       </w:tr>
@@ -869,7 +888,7 @@
           <w:ilvl w:val="0"/>
           <w:numId w:val="1"/>
         </w:numPr>
-        <w:ind w:left="360"/>
+        <w:ind w:left="-180"/>
         <w:rPr>
           <w:b/>
           <w:bCs/>
@@ -884,7 +903,7 @@
           <w:u w:val="single"/>
           <w:lang w:val="en-US"/>
         </w:rPr>
-        <w:t>Creating &amp; Deleting a new test</w:t>
+        <w:t xml:space="preserve">Creating &amp; Deleting a new </w:t>
       </w:r>
       <w:r>
         <w:rPr>
@@ -893,7 +912,7 @@
           <w:u w:val="single"/>
           <w:lang w:val="en-US"/>
         </w:rPr>
-        <w:t xml:space="preserve"> </w:t>
+        <w:t xml:space="preserve">load </w:t>
       </w:r>
       <w:r>
         <w:rPr>
@@ -902,16 +921,7 @@
           <w:u w:val="single"/>
           <w:lang w:val="en-US"/>
         </w:rPr>
-        <w:sym w:font="Wingdings" w:char="F0E8"/>
-      </w:r>
-      <w:r>
-        <w:rPr>
-          <w:b/>
-          <w:bCs/>
-          <w:u w:val="single"/>
-          <w:lang w:val="en-US"/>
-        </w:rPr>
-        <w:t xml:space="preserve"> need to update</w:t>
+        <w:t>test</w:t>
       </w:r>
     </w:p>
     <w:p>
@@ -1345,16 +1355,14 @@
               </w:rPr>
               <w:t xml:space="preserve"> should be created with a default </w:t>
             </w:r>
-            <w:proofErr w:type="gramStart"/>
-            <w:r>
-              <w:rPr>
-                <w:sz w:val="20"/>
-                <w:szCs w:val="20"/>
-                <w:lang w:val="en-US"/>
-              </w:rPr>
-              <w:t>name :</w:t>
-            </w:r>
-            <w:proofErr w:type="gramEnd"/>
+            <w:r>
+              <w:rPr>
+                <w:sz w:val="20"/>
+                <w:szCs w:val="20"/>
+                <w:lang w:val="en-US"/>
+              </w:rPr>
+              <w:t>name:</w:t>
+            </w:r>
             <w:r>
               <w:rPr>
                 <w:sz w:val="20"/>
@@ -1436,55 +1444,7 @@
                 <w:szCs w:val="20"/>
                 <w:lang w:val="en-US"/>
               </w:rPr>
-              <w:t xml:space="preserve"> </w:t>
-            </w:r>
-            <w:r>
-              <w:rPr>
-                <w:b/>
-                <w:bCs/>
-                <w:sz w:val="20"/>
-                <w:szCs w:val="20"/>
-                <w:lang w:val="en-US"/>
-              </w:rPr>
-              <w:t>A</w:t>
-            </w:r>
-            <w:r>
-              <w:rPr>
-                <w:b/>
-                <w:bCs/>
-                <w:sz w:val="20"/>
-                <w:szCs w:val="20"/>
-                <w:lang w:val="en-US"/>
-              </w:rPr>
-              <w:t>utomat</w:t>
-            </w:r>
-            <w:r>
-              <w:rPr>
-                <w:b/>
-                <w:bCs/>
-                <w:sz w:val="20"/>
-                <w:szCs w:val="20"/>
-                <w:lang w:val="en-US"/>
-              </w:rPr>
-              <w:t>ed</w:t>
-            </w:r>
-            <w:r>
-              <w:rPr>
-                <w:sz w:val="20"/>
-                <w:szCs w:val="20"/>
-                <w:lang w:val="en-US"/>
-              </w:rPr>
-              <w:t xml:space="preserve"> </w:t>
-            </w:r>
-            <w:r>
-              <w:rPr>
-                <w:b/>
-                <w:bCs/>
-                <w:sz w:val="20"/>
-                <w:szCs w:val="20"/>
-                <w:lang w:val="en-US"/>
-              </w:rPr>
-              <w:t>Test</w:t>
+              <w:t>This is Benny TEST !</w:t>
             </w:r>
             <w:r>
               <w:rPr>
@@ -1524,7 +1484,41 @@
                 <w:szCs w:val="20"/>
                 <w:lang w:val="en-US"/>
               </w:rPr>
-              <w:t>The new test name should be presented in the breadcrumbs above : "Load Test &gt; Automated Test"</w:t>
+              <w:t xml:space="preserve">The new test name should be presented in the breadcrumbs </w:t>
+            </w:r>
+            <w:r>
+              <w:rPr>
+                <w:sz w:val="20"/>
+                <w:szCs w:val="20"/>
+                <w:lang w:val="en-US"/>
+              </w:rPr>
+              <w:t>above:</w:t>
+            </w:r>
+            <w:r>
+              <w:rPr>
+                <w:sz w:val="20"/>
+                <w:szCs w:val="20"/>
+                <w:lang w:val="en-US"/>
+              </w:rPr>
+              <w:t xml:space="preserve"> "Load Test &gt; </w:t>
+            </w:r>
+            <w:r>
+              <w:rPr>
+                <w:b/>
+                <w:bCs/>
+                <w:sz w:val="20"/>
+                <w:szCs w:val="20"/>
+                <w:lang w:val="en-US"/>
+              </w:rPr>
+              <w:t>This is Benny TEST !</w:t>
+            </w:r>
+            <w:r>
+              <w:rPr>
+                <w:sz w:val="20"/>
+                <w:szCs w:val="20"/>
+                <w:lang w:val="en-US"/>
+              </w:rPr>
+              <w:t>"</w:t>
             </w:r>
           </w:p>
         </w:tc>
@@ -1615,26 +1609,25 @@
                 <w:szCs w:val="20"/>
                 <w:lang w:val="en-US"/>
               </w:rPr>
+              <w:lastRenderedPageBreak/>
+              <w:t>“This</w:t>
+            </w:r>
+            <w:r>
+              <w:rPr>
+                <w:sz w:val="20"/>
+                <w:szCs w:val="20"/>
+                <w:lang w:val="en-US"/>
+              </w:rPr>
+              <w:t xml:space="preserve"> is the Description of the Automated Test taken from "MainConfig" file as a Test Description parameter !</w:t>
+            </w:r>
+            <w:r>
+              <w:rPr>
+                <w:sz w:val="20"/>
+                <w:szCs w:val="20"/>
+                <w:lang w:val="en-US"/>
+              </w:rPr>
               <w:t>"</w:t>
             </w:r>
-            <w:r>
-              <w:rPr>
-                <w:b/>
-                <w:bCs/>
-                <w:sz w:val="20"/>
-                <w:szCs w:val="20"/>
-                <w:lang w:val="en-US"/>
-              </w:rPr>
-              <w:t>This is the description of the automated test</w:t>
-            </w:r>
-            <w:r>
-              <w:rPr>
-                <w:sz w:val="20"/>
-                <w:szCs w:val="20"/>
-                <w:lang w:val="en-US"/>
-              </w:rPr>
-              <w:t>"</w:t>
-            </w:r>
           </w:p>
           <w:p>
             <w:pPr>
@@ -1664,6 +1657,7 @@
                 <w:szCs w:val="20"/>
                 <w:lang w:val="en-US"/>
               </w:rPr>
+              <w:lastRenderedPageBreak/>
               <w:t>The description should be shown in the text box.</w:t>
             </w:r>
           </w:p>
@@ -1722,16 +1716,34 @@
                 <w:szCs w:val="20"/>
                 <w:lang w:val="en-US"/>
               </w:rPr>
-              <w:t>Scripts</w:t>
-            </w:r>
-            <w:r>
-              <w:rPr>
-                <w:sz w:val="20"/>
-                <w:szCs w:val="20"/>
-                <w:lang w:val="en-US"/>
-              </w:rPr>
-              <w:t xml:space="preserve">" tab in the left pane </w:t>
-            </w:r>
+              <w:t>Load Tests</w:t>
+            </w:r>
+            <w:r>
+              <w:rPr>
+                <w:sz w:val="20"/>
+                <w:szCs w:val="20"/>
+                <w:lang w:val="en-US"/>
+              </w:rPr>
+              <w:t xml:space="preserve">" tab in the </w:t>
+            </w:r>
+            <w:r>
+              <w:rPr>
+                <w:sz w:val="20"/>
+                <w:szCs w:val="20"/>
+                <w:lang w:val="en-US"/>
+              </w:rPr>
+              <w:t>upper menu</w:t>
+            </w:r>
+            <w:r>
+              <w:rPr>
+                <w:sz w:val="20"/>
+                <w:szCs w:val="20"/>
+                <w:lang w:val="en-US"/>
+              </w:rPr>
+              <w:t>.</w:t>
+            </w:r>
+            <w:bookmarkStart w:id="0" w:name="_GoBack"/>
+            <w:bookmarkEnd w:id="0"/>
           </w:p>
           <w:p>
             <w:pPr>
@@ -1761,8 +1773,23 @@
                 <w:szCs w:val="20"/>
                 <w:lang w:val="en-US"/>
               </w:rPr>
-              <w:lastRenderedPageBreak/>
-              <w:t>You should move to the "Scripts" page.</w:t>
+              <w:t>You should move to the "</w:t>
+            </w:r>
+            <w:r>
+              <w:rPr>
+                <w:sz w:val="20"/>
+                <w:szCs w:val="20"/>
+                <w:lang w:val="en-US"/>
+              </w:rPr>
+              <w:t>Load Tests</w:t>
+            </w:r>
+            <w:r>
+              <w:rPr>
+                <w:sz w:val="20"/>
+                <w:szCs w:val="20"/>
+                <w:lang w:val="en-US"/>
+              </w:rPr>
+              <w:t>" page.</w:t>
             </w:r>
           </w:p>
           <w:p>
@@ -1797,7 +1824,6 @@
                 <w:bCs/>
                 <w:lang w:val="en-US"/>
               </w:rPr>
-              <w:lastRenderedPageBreak/>
               <w:t>7.</w:t>
             </w:r>
           </w:p>
@@ -1826,29 +1852,45 @@
             </w:pPr>
             <w:r>
               <w:rPr>
-                <w:sz w:val="20"/>
-                <w:szCs w:val="20"/>
-                <w:lang w:val="en-US"/>
-              </w:rPr>
-              <w:t xml:space="preserve">Verify you have in the page the </w:t>
-            </w:r>
-            <w:r>
-              <w:rPr>
-                <w:b/>
-                <w:bCs/>
-                <w:sz w:val="20"/>
-                <w:szCs w:val="20"/>
-                <w:lang w:val="en-US"/>
-              </w:rPr>
-              <w:t>"+"</w:t>
-            </w:r>
-            <w:r>
-              <w:rPr>
-                <w:sz w:val="20"/>
-                <w:szCs w:val="20"/>
-                <w:lang w:val="en-US"/>
-              </w:rPr>
-              <w:t xml:space="preserve"> icon with the tooltip "Add from Assets"</w:t>
+                <w:b/>
+                <w:bCs/>
+                <w:sz w:val="20"/>
+                <w:szCs w:val="20"/>
+                <w:lang w:val="en-US"/>
+              </w:rPr>
+              <w:t>Verify</w:t>
+            </w:r>
+            <w:r>
+              <w:rPr>
+                <w:sz w:val="20"/>
+                <w:szCs w:val="20"/>
+                <w:lang w:val="en-US"/>
+              </w:rPr>
+              <w:t xml:space="preserve"> </w:t>
+            </w:r>
+            <w:r>
+              <w:rPr>
+                <w:sz w:val="20"/>
+                <w:szCs w:val="20"/>
+                <w:lang w:val="en-US"/>
+              </w:rPr>
+              <w:t xml:space="preserve">that </w:t>
+            </w:r>
+            <w:r>
+              <w:rPr>
+                <w:sz w:val="20"/>
+                <w:szCs w:val="20"/>
+                <w:lang w:val="en-US"/>
+              </w:rPr>
+              <w:t xml:space="preserve">you </w:t>
+            </w:r>
+            <w:r>
+              <w:rPr>
+                <w:sz w:val="20"/>
+                <w:szCs w:val="20"/>
+                <w:lang w:val="en-US"/>
+              </w:rPr>
+              <w:t>can see the new created load test in the list of tests, under ‘Test Name’ column.</w:t>
             </w:r>
           </w:p>
           <w:p>
@@ -1879,7 +1921,7 @@
                 <w:szCs w:val="20"/>
                 <w:lang w:val="en-US"/>
               </w:rPr>
-              <w:t>The "+" icon with the tooltip " Add from Assets" should appear in the page.</w:t>
+              <w:t>The new Load Test should appear in the list of Load Tests.</w:t>
             </w:r>
           </w:p>
         </w:tc>
@@ -1928,7 +1970,41 @@
                 <w:szCs w:val="20"/>
                 <w:lang w:val="en-US"/>
               </w:rPr>
-              <w:t>Click the "Add from Assets" icon</w:t>
+              <w:t>Select your script and c</w:t>
+            </w:r>
+            <w:r>
+              <w:rPr>
+                <w:sz w:val="20"/>
+                <w:szCs w:val="20"/>
+                <w:lang w:val="en-US"/>
+              </w:rPr>
+              <w:t>lick the "</w:t>
+            </w:r>
+            <w:r>
+              <w:rPr>
+                <w:b/>
+                <w:bCs/>
+                <w:sz w:val="20"/>
+                <w:szCs w:val="20"/>
+                <w:lang w:val="en-US"/>
+              </w:rPr>
+              <w:t>Delete</w:t>
+            </w:r>
+            <w:r>
+              <w:rPr>
+                <w:sz w:val="20"/>
+                <w:szCs w:val="20"/>
+                <w:lang w:val="en-US"/>
+              </w:rPr>
+              <w:t xml:space="preserve">" </w:t>
+            </w:r>
+            <w:r>
+              <w:rPr>
+                <w:sz w:val="20"/>
+                <w:szCs w:val="20"/>
+                <w:lang w:val="en-US"/>
+              </w:rPr>
+              <w:t>button.</w:t>
             </w:r>
           </w:p>
           <w:p>
@@ -1968,7 +2044,25 @@
                 <w:szCs w:val="20"/>
                 <w:lang w:val="en-US"/>
               </w:rPr>
-              <w:t>The "scripts" page should appear.</w:t>
+              <w:t>The “</w:t>
+            </w:r>
+            <w:r>
+              <w:rPr>
+                <w:b/>
+                <w:bCs/>
+                <w:sz w:val="20"/>
+                <w:szCs w:val="20"/>
+                <w:lang w:val="en-US"/>
+              </w:rPr>
+              <w:t>Confirm to delete load test</w:t>
+            </w:r>
+            <w:r>
+              <w:rPr>
+                <w:sz w:val="20"/>
+                <w:szCs w:val="20"/>
+                <w:lang w:val="en-US"/>
+              </w:rPr>
+              <w:t>” pop up confirmation message should appear.</w:t>
             </w:r>
           </w:p>
         </w:tc>
@@ -2017,7 +2111,25 @@
                 <w:szCs w:val="20"/>
                 <w:lang w:val="en-US"/>
               </w:rPr>
-              <w:t>Verify that the page title is : "Scripts"</w:t>
+              <w:t>Click “</w:t>
+            </w:r>
+            <w:r>
+              <w:rPr>
+                <w:b/>
+                <w:bCs/>
+                <w:sz w:val="20"/>
+                <w:szCs w:val="20"/>
+                <w:lang w:val="en-US"/>
+              </w:rPr>
+              <w:t>Delete</w:t>
+            </w:r>
+            <w:r>
+              <w:rPr>
+                <w:sz w:val="20"/>
+                <w:szCs w:val="20"/>
+                <w:lang w:val="en-US"/>
+              </w:rPr>
+              <w:t>” button in the confirmation message.</w:t>
             </w:r>
           </w:p>
         </w:tc>
@@ -2039,7 +2151,7 @@
                 <w:szCs w:val="20"/>
                 <w:lang w:val="en-US"/>
               </w:rPr>
-              <w:t>The page title should be "Scripts"</w:t>
+              <w:t>The pop up message should disappear and the test should be deleted from the grid.</w:t>
             </w:r>
           </w:p>
           <w:p>
@@ -2065,7 +2177,6 @@
         <w:tc>
           <w:tcPr>
             <w:tcW w:w="540" w:type="dxa"/>
-            <w:shd w:val="clear" w:color="auto" w:fill="auto"/>
             <w:vAlign w:val="center"/>
           </w:tcPr>
           <w:p>
@@ -2083,225 +2194,7 @@
                 <w:bCs/>
                 <w:lang w:val="en-US"/>
               </w:rPr>
-              <w:t xml:space="preserve">10. </w:t>
-            </w:r>
-          </w:p>
-        </w:tc>
-        <w:tc>
-          <w:tcPr>
-            <w:tcW w:w="5130" w:type="dxa"/>
-          </w:tcPr>
-          <w:p>
-            <w:pPr>
-              <w:rPr>
-                <w:sz w:val="20"/>
-                <w:szCs w:val="20"/>
-                <w:lang w:val="en-US"/>
-              </w:rPr>
-            </w:pPr>
-            <w:r>
-              <w:rPr>
-                <w:sz w:val="20"/>
-                <w:szCs w:val="20"/>
-                <w:lang w:val="en-US"/>
-              </w:rPr>
-              <w:t>Check</w:t>
-            </w:r>
-            <w:r>
-              <w:rPr>
-                <w:sz w:val="20"/>
-                <w:szCs w:val="20"/>
-                <w:lang w:val="en-US"/>
-              </w:rPr>
-              <w:t xml:space="preserve"> the script "</w:t>
-            </w:r>
-            <w:r>
-              <w:rPr>
-                <w:sz w:val="20"/>
-                <w:szCs w:val="20"/>
-                <w:lang w:val="en-US"/>
-              </w:rPr>
-              <w:t>12_01_Web_PeaceFul_71_NOV_2016</w:t>
-            </w:r>
-            <w:r>
-              <w:rPr>
-                <w:sz w:val="20"/>
-                <w:szCs w:val="20"/>
-                <w:lang w:val="en-US"/>
-              </w:rPr>
-              <w:t>" and click "Add"</w:t>
-            </w:r>
-          </w:p>
-          <w:p>
-            <w:pPr>
-              <w:rPr>
-                <w:sz w:val="20"/>
-                <w:szCs w:val="20"/>
-                <w:lang w:val="en-US"/>
-              </w:rPr>
-            </w:pPr>
-          </w:p>
-        </w:tc>
-        <w:tc>
-          <w:tcPr>
-            <w:tcW w:w="4680" w:type="dxa"/>
-          </w:tcPr>
-          <w:p>
-            <w:pPr>
-              <w:rPr>
-                <w:sz w:val="20"/>
-                <w:szCs w:val="20"/>
-                <w:lang w:val="en-US"/>
-              </w:rPr>
-            </w:pPr>
-            <w:r>
-              <w:rPr>
-                <w:sz w:val="20"/>
-                <w:szCs w:val="20"/>
-                <w:lang w:val="en-US"/>
-              </w:rPr>
-              <w:t xml:space="preserve">The script should be </w:t>
-            </w:r>
-            <w:r>
-              <w:rPr>
-                <w:sz w:val="20"/>
-                <w:szCs w:val="20"/>
-                <w:lang w:val="en-US"/>
-              </w:rPr>
-              <w:t>added to the right pane of the "Scripts" tab.</w:t>
-            </w:r>
-          </w:p>
-        </w:tc>
-      </w:tr>
-      <w:tr>
-        <w:tc>
-          <w:tcPr>
-            <w:tcW w:w="540" w:type="dxa"/>
-            <w:vAlign w:val="center"/>
-          </w:tcPr>
-          <w:p>
-            <w:pPr>
-              <w:jc w:val="center"/>
-              <w:rPr>
-                <w:b/>
-                <w:bCs/>
-                <w:lang w:val="en-US"/>
-              </w:rPr>
-            </w:pPr>
-            <w:r>
-              <w:rPr>
-                <w:b/>
-                <w:bCs/>
-                <w:lang w:val="en-US"/>
-              </w:rPr>
-              <w:t>11.</w:t>
-            </w:r>
-          </w:p>
-        </w:tc>
-        <w:tc>
-          <w:tcPr>
-            <w:tcW w:w="5130" w:type="dxa"/>
-          </w:tcPr>
-          <w:p>
-            <w:pPr>
-              <w:rPr>
-                <w:sz w:val="20"/>
-                <w:szCs w:val="20"/>
-                <w:lang w:val="en-US"/>
-              </w:rPr>
-            </w:pPr>
-            <w:r>
-              <w:rPr>
-                <w:sz w:val="20"/>
-                <w:szCs w:val="20"/>
-                <w:lang w:val="en-US"/>
-              </w:rPr>
-              <w:t>Click the "</w:t>
-            </w:r>
-            <w:r>
-              <w:rPr>
-                <w:b/>
-                <w:bCs/>
-                <w:sz w:val="20"/>
-                <w:szCs w:val="20"/>
-                <w:lang w:val="en-US"/>
-              </w:rPr>
-              <w:t>Load Test</w:t>
-            </w:r>
-            <w:r>
-              <w:rPr>
-                <w:b/>
-                <w:bCs/>
-                <w:sz w:val="20"/>
-                <w:szCs w:val="20"/>
-                <w:lang w:val="en-US"/>
-              </w:rPr>
-              <w:t>s</w:t>
-            </w:r>
-            <w:r>
-              <w:rPr>
-                <w:sz w:val="20"/>
-                <w:szCs w:val="20"/>
-                <w:lang w:val="en-US"/>
-              </w:rPr>
-              <w:t>" in the breadcrumbs above the page.</w:t>
-            </w:r>
-          </w:p>
-          <w:p>
-            <w:pPr>
-              <w:rPr>
-                <w:sz w:val="20"/>
-                <w:szCs w:val="20"/>
-                <w:lang w:val="en-US"/>
-              </w:rPr>
-            </w:pPr>
-          </w:p>
-        </w:tc>
-        <w:tc>
-          <w:tcPr>
-            <w:tcW w:w="4680" w:type="dxa"/>
-          </w:tcPr>
-          <w:p>
-            <w:pPr>
-              <w:rPr>
-                <w:sz w:val="20"/>
-                <w:szCs w:val="20"/>
-                <w:lang w:val="en-US"/>
-              </w:rPr>
-            </w:pPr>
-            <w:r>
-              <w:rPr>
-                <w:sz w:val="20"/>
-                <w:szCs w:val="20"/>
-                <w:lang w:val="en-US"/>
-              </w:rPr>
-              <w:t>You should move to the "Load Tests" page</w:t>
-            </w:r>
-          </w:p>
-        </w:tc>
-      </w:tr>
-      <w:tr>
-        <w:tc>
-          <w:tcPr>
-            <w:tcW w:w="540" w:type="dxa"/>
-            <w:vAlign w:val="center"/>
-          </w:tcPr>
-          <w:p>
-            <w:pPr>
-              <w:jc w:val="center"/>
-              <w:rPr>
-                <w:b/>
-                <w:bCs/>
-                <w:lang w:val="en-US"/>
-              </w:rPr>
-            </w:pPr>
-            <w:r>
-              <w:rPr>
-                <w:b/>
-                <w:bCs/>
-                <w:lang w:val="en-US"/>
-              </w:rPr>
-              <w:t>12.</w:t>
+              <w:t>10.</w:t>
             </w:r>
           </w:p>
         </w:tc>
@@ -2314,207 +2207,62 @@
               <w:shd w:val="clear" w:color="auto" w:fill="FFFFFF"/>
               <w:spacing w:line="360" w:lineRule="atLeast"/>
               <w:rPr>
-                <w:rFonts w:ascii="Arial" w:eastAsia="Times New Roman" w:hAnsi="Arial" w:cs="Arial"/>
-                <w:sz w:val="30"/>
-                <w:szCs w:val="30"/>
-                <w:lang w:val="en-US"/>
-              </w:rPr>
-            </w:pPr>
-            <w:r>
-              <w:rPr>
-                <w:sz w:val="20"/>
-                <w:szCs w:val="20"/>
-                <w:lang w:val="en-US"/>
-              </w:rPr>
-              <w:t>Verify that a new test appears in the "Load Tests" page with the name: "</w:t>
-            </w:r>
-            <w:r>
-              <w:rPr>
-                <w:b/>
-                <w:bCs/>
-                <w:sz w:val="20"/>
-                <w:szCs w:val="20"/>
-                <w:lang w:val="en-US"/>
-              </w:rPr>
-              <w:t>Automated Test</w:t>
-            </w:r>
-            <w:r>
-              <w:rPr>
-                <w:sz w:val="20"/>
-                <w:szCs w:val="20"/>
-                <w:lang w:val="en-US"/>
-              </w:rPr>
-              <w:t>"</w:t>
-            </w:r>
-          </w:p>
-          <w:p>
-            <w:pPr>
-              <w:rPr>
-                <w:sz w:val="20"/>
-                <w:szCs w:val="20"/>
-                <w:lang w:val="en-US"/>
-              </w:rPr>
-            </w:pPr>
-          </w:p>
-          <w:p>
-            <w:pPr>
-              <w:rPr>
-                <w:sz w:val="20"/>
-                <w:szCs w:val="20"/>
-                <w:lang w:val="en-US"/>
-              </w:rPr>
-            </w:pPr>
-          </w:p>
-        </w:tc>
-        <w:tc>
-          <w:tcPr>
-            <w:tcW w:w="4680" w:type="dxa"/>
-          </w:tcPr>
-          <w:p>
-            <w:pPr>
-              <w:rPr>
-                <w:sz w:val="20"/>
-                <w:szCs w:val="20"/>
-                <w:lang w:val="en-US"/>
-              </w:rPr>
-            </w:pPr>
-            <w:r>
-              <w:rPr>
-                <w:sz w:val="20"/>
-                <w:szCs w:val="20"/>
-                <w:lang w:val="en-US"/>
-              </w:rPr>
-              <w:t>A new test should be added to the grid with the name "Automated Test"</w:t>
-            </w:r>
-          </w:p>
-        </w:tc>
-      </w:tr>
-      <w:tr>
-        <w:tc>
-          <w:tcPr>
-            <w:tcW w:w="540" w:type="dxa"/>
-            <w:vAlign w:val="center"/>
-          </w:tcPr>
-          <w:p>
-            <w:pPr>
-              <w:jc w:val="center"/>
-              <w:rPr>
-                <w:b/>
-                <w:bCs/>
-                <w:lang w:val="en-US"/>
-              </w:rPr>
-            </w:pPr>
-            <w:r>
-              <w:rPr>
-                <w:b/>
-                <w:bCs/>
-                <w:lang w:val="en-US"/>
-              </w:rPr>
-              <w:t xml:space="preserve">13. </w:t>
-            </w:r>
-          </w:p>
-        </w:tc>
-        <w:tc>
-          <w:tcPr>
-            <w:tcW w:w="5130" w:type="dxa"/>
-          </w:tcPr>
-          <w:p>
-            <w:pPr>
-              <w:rPr>
-                <w:sz w:val="20"/>
-                <w:szCs w:val="20"/>
-                <w:lang w:val="en-US"/>
-              </w:rPr>
-            </w:pPr>
-            <w:r>
-              <w:rPr>
-                <w:sz w:val="20"/>
-                <w:szCs w:val="20"/>
-                <w:lang w:val="en-US"/>
-              </w:rPr>
-              <w:t>Click the "</w:t>
-            </w:r>
-            <w:r>
-              <w:rPr>
-                <w:b/>
-                <w:bCs/>
-                <w:sz w:val="20"/>
-                <w:szCs w:val="20"/>
-                <w:lang w:val="en-US"/>
-              </w:rPr>
-              <w:t>Delete</w:t>
-            </w:r>
-            <w:r>
-              <w:rPr>
-                <w:sz w:val="20"/>
-                <w:szCs w:val="20"/>
-                <w:lang w:val="en-US"/>
-              </w:rPr>
-              <w:t>" button in the "Load Test" page.</w:t>
-            </w:r>
-          </w:p>
-          <w:p>
-            <w:pPr>
-              <w:rPr>
-                <w:sz w:val="20"/>
-                <w:szCs w:val="20"/>
-                <w:lang w:val="en-US"/>
-              </w:rPr>
-            </w:pPr>
-          </w:p>
-        </w:tc>
-        <w:tc>
-          <w:tcPr>
-            <w:tcW w:w="4680" w:type="dxa"/>
-          </w:tcPr>
-          <w:p>
-            <w:pPr>
-              <w:rPr>
-                <w:sz w:val="20"/>
-                <w:szCs w:val="20"/>
-                <w:lang w:val="en-US"/>
-              </w:rPr>
-            </w:pPr>
-            <w:r>
-              <w:rPr>
-                <w:sz w:val="20"/>
-                <w:szCs w:val="20"/>
-                <w:lang w:val="en-US"/>
-              </w:rPr>
-              <w:t>A confirmation pop up message should appear.</w:t>
-            </w:r>
-          </w:p>
-        </w:tc>
-      </w:tr>
-      <w:tr>
-        <w:tc>
-          <w:tcPr>
-            <w:tcW w:w="540" w:type="dxa"/>
-            <w:vAlign w:val="center"/>
-          </w:tcPr>
-          <w:p>
-            <w:pPr>
-              <w:jc w:val="center"/>
-              <w:rPr>
-                <w:b/>
-                <w:bCs/>
-                <w:lang w:val="en-US"/>
-              </w:rPr>
-            </w:pPr>
-            <w:r>
-              <w:rPr>
-                <w:b/>
-                <w:bCs/>
-                <w:lang w:val="en-US"/>
-              </w:rPr>
-              <w:t>14.</w:t>
-            </w:r>
-          </w:p>
-        </w:tc>
-        <w:tc>
-          <w:tcPr>
-            <w:tcW w:w="5130" w:type="dxa"/>
-          </w:tcPr>
+                <w:sz w:val="20"/>
+                <w:szCs w:val="20"/>
+                <w:lang w:val="en-US"/>
+              </w:rPr>
+            </w:pPr>
+            <w:r>
+              <w:rPr>
+                <w:b/>
+                <w:bCs/>
+                <w:sz w:val="20"/>
+                <w:szCs w:val="20"/>
+                <w:lang w:val="en-US"/>
+              </w:rPr>
+              <w:t>Verify</w:t>
+            </w:r>
+            <w:r>
+              <w:rPr>
+                <w:sz w:val="20"/>
+                <w:szCs w:val="20"/>
+                <w:lang w:val="en-US"/>
+              </w:rPr>
+              <w:t xml:space="preserve"> that the </w:t>
+            </w:r>
+            <w:r>
+              <w:rPr>
+                <w:sz w:val="20"/>
+                <w:szCs w:val="20"/>
+                <w:lang w:val="en-US"/>
+              </w:rPr>
+              <w:t>test</w:t>
+            </w:r>
+            <w:r>
+              <w:rPr>
+                <w:sz w:val="20"/>
+                <w:szCs w:val="20"/>
+                <w:lang w:val="en-US"/>
+              </w:rPr>
+              <w:t xml:space="preserve"> doesn't appear in the "Load Tests" </w:t>
+            </w:r>
+            <w:r>
+              <w:rPr>
+                <w:sz w:val="20"/>
+                <w:szCs w:val="20"/>
+                <w:lang w:val="en-US"/>
+              </w:rPr>
+              <w:t>grid (under “Test Name” column)</w:t>
+            </w:r>
+            <w:r>
+              <w:rPr>
+                <w:sz w:val="20"/>
+                <w:szCs w:val="20"/>
+                <w:lang w:val="en-US"/>
+              </w:rPr>
+              <w:t>.</w:t>
+            </w:r>
+          </w:p>
           <w:p>
             <w:pPr>
               <w:shd w:val="clear" w:color="auto" w:fill="FFFFFF"/>
@@ -2525,39 +2273,12 @@
                 <w:lang w:val="en-US"/>
               </w:rPr>
             </w:pPr>
-            <w:r>
-              <w:rPr>
-                <w:sz w:val="20"/>
-                <w:szCs w:val="20"/>
-                <w:lang w:val="en-US"/>
-              </w:rPr>
-              <w:t xml:space="preserve">Verify that the </w:t>
-            </w:r>
-            <w:r>
-              <w:rPr>
-                <w:sz w:val="20"/>
-                <w:szCs w:val="20"/>
-                <w:lang w:val="en-US"/>
-              </w:rPr>
-              <w:t xml:space="preserve">presented </w:t>
-            </w:r>
-            <w:r>
-              <w:rPr>
-                <w:sz w:val="20"/>
-                <w:szCs w:val="20"/>
-                <w:lang w:val="en-US"/>
-              </w:rPr>
-              <w:t>message</w:t>
-            </w:r>
-            <w:r>
-              <w:rPr>
-                <w:sz w:val="20"/>
-                <w:szCs w:val="20"/>
-                <w:lang w:val="en-US"/>
-              </w:rPr>
-              <w:t xml:space="preserve"> is: </w:t>
-            </w:r>
-          </w:p>
+          </w:p>
+        </w:tc>
+        <w:tc>
+          <w:tcPr>
+            <w:tcW w:w="4680" w:type="dxa"/>
+          </w:tcPr>
           <w:p>
             <w:pPr>
               <w:shd w:val="clear" w:color="auto" w:fill="FFFFFF"/>
@@ -2574,258 +2295,23 @@
                 <w:szCs w:val="20"/>
                 <w:lang w:val="en-US"/>
               </w:rPr>
-              <w:t>"</w:t>
-            </w:r>
-            <w:r>
-              <w:rPr>
-                <w:b/>
-                <w:bCs/>
-                <w:sz w:val="20"/>
-                <w:szCs w:val="20"/>
-                <w:lang w:val="en-US"/>
-              </w:rPr>
-              <w:t>Are you sure you want to delete load test 'Automated Test'?</w:t>
-            </w:r>
-            <w:r>
-              <w:rPr>
-                <w:sz w:val="20"/>
-                <w:szCs w:val="20"/>
-                <w:lang w:val="en-US"/>
-              </w:rPr>
-              <w:t>"</w:t>
-            </w:r>
-            <w:r>
-              <w:rPr>
-                <w:sz w:val="20"/>
-                <w:szCs w:val="20"/>
-                <w:lang w:val="en-US"/>
-              </w:rPr>
-              <w:t xml:space="preserve"> </w:t>
-            </w:r>
-          </w:p>
-        </w:tc>
-        <w:tc>
-          <w:tcPr>
-            <w:tcW w:w="4680" w:type="dxa"/>
-          </w:tcPr>
-          <w:p>
-            <w:pPr>
-              <w:rPr>
-                <w:sz w:val="20"/>
-                <w:szCs w:val="20"/>
-                <w:lang w:val="en-US"/>
-              </w:rPr>
-            </w:pPr>
-            <w:r>
-              <w:rPr>
-                <w:sz w:val="20"/>
-                <w:szCs w:val="20"/>
-                <w:lang w:val="en-US"/>
-              </w:rPr>
-              <w:t>The message in the confirmation before deletion should be:</w:t>
-            </w:r>
-          </w:p>
-          <w:p>
-            <w:pPr>
-              <w:rPr>
-                <w:sz w:val="20"/>
-                <w:szCs w:val="20"/>
-                <w:lang w:val="en-US"/>
-              </w:rPr>
-            </w:pPr>
-            <w:r>
-              <w:rPr>
-                <w:sz w:val="20"/>
-                <w:szCs w:val="20"/>
-                <w:lang w:val="en-US"/>
-              </w:rPr>
-              <w:t>"</w:t>
-            </w:r>
-            <w:r>
-              <w:rPr>
-                <w:b/>
-                <w:bCs/>
-                <w:sz w:val="20"/>
-                <w:szCs w:val="20"/>
-                <w:lang w:val="en-US"/>
-              </w:rPr>
-              <w:t>Are you sure you want to delete load test 'Automated Test'?</w:t>
-            </w:r>
-            <w:r>
-              <w:rPr>
-                <w:sz w:val="20"/>
-                <w:szCs w:val="20"/>
-                <w:lang w:val="en-US"/>
-              </w:rPr>
-              <w:t>"</w:t>
-            </w:r>
-          </w:p>
-        </w:tc>
-      </w:tr>
-      <w:tr>
-        <w:tc>
-          <w:tcPr>
-            <w:tcW w:w="540" w:type="dxa"/>
-            <w:vAlign w:val="center"/>
-          </w:tcPr>
-          <w:p>
-            <w:pPr>
-              <w:jc w:val="center"/>
-              <w:rPr>
-                <w:b/>
-                <w:bCs/>
-                <w:lang w:val="en-US"/>
-              </w:rPr>
-            </w:pPr>
-            <w:r>
-              <w:rPr>
-                <w:b/>
-                <w:bCs/>
-                <w:lang w:val="en-US"/>
-              </w:rPr>
-              <w:t>15.</w:t>
-            </w:r>
-          </w:p>
-        </w:tc>
-        <w:tc>
-          <w:tcPr>
-            <w:tcW w:w="5130" w:type="dxa"/>
-          </w:tcPr>
-          <w:p>
-            <w:pPr>
-              <w:shd w:val="clear" w:color="auto" w:fill="FFFFFF"/>
-              <w:spacing w:line="360" w:lineRule="atLeast"/>
-              <w:rPr>
-                <w:sz w:val="20"/>
-                <w:szCs w:val="20"/>
-                <w:lang w:val="en-US"/>
-              </w:rPr>
-            </w:pPr>
-            <w:r>
-              <w:rPr>
-                <w:sz w:val="20"/>
-                <w:szCs w:val="20"/>
-                <w:lang w:val="en-US"/>
-              </w:rPr>
-              <w:t>Click "Delete" in the confirmation message.</w:t>
-            </w:r>
-          </w:p>
-          <w:p>
-            <w:pPr>
-              <w:shd w:val="clear" w:color="auto" w:fill="FFFFFF"/>
-              <w:spacing w:line="360" w:lineRule="atLeast"/>
-              <w:rPr>
-                <w:sz w:val="20"/>
-                <w:szCs w:val="20"/>
-                <w:lang w:val="en-US"/>
-              </w:rPr>
-            </w:pPr>
-          </w:p>
-        </w:tc>
-        <w:tc>
-          <w:tcPr>
-            <w:tcW w:w="4680" w:type="dxa"/>
-          </w:tcPr>
-          <w:p>
-            <w:pPr>
-              <w:rPr>
-                <w:sz w:val="20"/>
-                <w:szCs w:val="20"/>
-                <w:lang w:val="en-US"/>
-              </w:rPr>
-            </w:pPr>
-            <w:r>
-              <w:rPr>
-                <w:sz w:val="20"/>
-                <w:szCs w:val="20"/>
-                <w:lang w:val="en-US"/>
-              </w:rPr>
-              <w:t>The "Automated Test" should be deleted</w:t>
-            </w:r>
-          </w:p>
-        </w:tc>
-      </w:tr>
-      <w:tr>
-        <w:tc>
-          <w:tcPr>
-            <w:tcW w:w="540" w:type="dxa"/>
-            <w:vAlign w:val="center"/>
-          </w:tcPr>
-          <w:p>
-            <w:pPr>
-              <w:jc w:val="center"/>
-              <w:rPr>
-                <w:b/>
-                <w:bCs/>
-                <w:lang w:val="en-US"/>
-              </w:rPr>
-            </w:pPr>
-            <w:r>
-              <w:rPr>
-                <w:b/>
-                <w:bCs/>
-                <w:lang w:val="en-US"/>
-              </w:rPr>
-              <w:t>16.</w:t>
-            </w:r>
-          </w:p>
-        </w:tc>
-        <w:tc>
-          <w:tcPr>
-            <w:tcW w:w="5130" w:type="dxa"/>
-          </w:tcPr>
-          <w:p>
-            <w:pPr>
-              <w:shd w:val="clear" w:color="auto" w:fill="FFFFFF"/>
-              <w:spacing w:line="360" w:lineRule="atLeast"/>
-              <w:rPr>
-                <w:sz w:val="20"/>
-                <w:szCs w:val="20"/>
-                <w:lang w:val="en-US"/>
-              </w:rPr>
-            </w:pPr>
-            <w:r>
-              <w:rPr>
-                <w:sz w:val="20"/>
-                <w:szCs w:val="20"/>
-                <w:lang w:val="en-US"/>
-              </w:rPr>
-              <w:t>Verify that the "Automated Test" doesn't appear in the "Load Tests" page.</w:t>
-            </w:r>
-          </w:p>
-          <w:p>
-            <w:pPr>
-              <w:shd w:val="clear" w:color="auto" w:fill="FFFFFF"/>
-              <w:spacing w:line="360" w:lineRule="atLeast"/>
-              <w:rPr>
-                <w:sz w:val="20"/>
-                <w:szCs w:val="20"/>
-                <w:lang w:val="en-US"/>
-              </w:rPr>
-            </w:pPr>
-          </w:p>
-        </w:tc>
-        <w:tc>
-          <w:tcPr>
-            <w:tcW w:w="4680" w:type="dxa"/>
-          </w:tcPr>
-          <w:p>
-            <w:pPr>
-              <w:shd w:val="clear" w:color="auto" w:fill="FFFFFF"/>
-              <w:spacing w:line="360" w:lineRule="atLeast"/>
-              <w:rPr>
-                <w:sz w:val="20"/>
-                <w:szCs w:val="20"/>
-                <w:lang w:val="en-US"/>
-              </w:rPr>
-            </w:pPr>
-            <w:r>
-              <w:rPr>
-                <w:sz w:val="20"/>
-                <w:szCs w:val="20"/>
-                <w:lang w:val="en-US"/>
-              </w:rPr>
-              <w:t>The "Automated Test" shouldn't appear in the "Load Tests" page.</w:t>
+              <w:t xml:space="preserve">The </w:t>
+            </w:r>
+            <w:r>
+              <w:rPr>
+                <w:sz w:val="20"/>
+                <w:szCs w:val="20"/>
+                <w:lang w:val="en-US"/>
+              </w:rPr>
+              <w:t xml:space="preserve">test </w:t>
+            </w:r>
+            <w:r>
+              <w:rPr>
+                <w:sz w:val="20"/>
+                <w:szCs w:val="20"/>
+                <w:lang w:val="en-US"/>
+              </w:rPr>
+              <w:t>shouldn't appear in the "Load Tests" page.</w:t>
             </w:r>
           </w:p>
           <w:p>
@@ -2886,7 +2372,7 @@
           <w:ilvl w:val="0"/>
           <w:numId w:val="1"/>
         </w:numPr>
-        <w:ind w:left="360"/>
+        <w:ind w:left="-90" w:hanging="450"/>
         <w:rPr>
           <w:b/>
           <w:bCs/>
@@ -2901,7 +2387,16 @@
           <w:u w:val="single"/>
           <w:lang w:val="en-US"/>
         </w:rPr>
-        <w:t xml:space="preserve">Attaching &amp; Detaching a label to </w:t>
+        <w:t>A</w:t>
+      </w:r>
+      <w:r>
+        <w:rPr>
+          <w:b/>
+          <w:bCs/>
+          <w:u w:val="single"/>
+          <w:lang w:val="en-US"/>
+        </w:rPr>
+        <w:t>ttaching &amp; Detaching a label to a script</w:t>
       </w:r>
     </w:p>
     <w:p>
@@ -3336,7 +2831,6 @@
                 <w:szCs w:val="20"/>
                 <w:lang w:val="en-US"/>
               </w:rPr>
-              <w:lastRenderedPageBreak/>
               <w:t>The "New Label" dialog should be opened</w:t>
             </w:r>
           </w:p>
@@ -3855,6 +3349,7 @@
                 <w:bCs/>
                 <w:lang w:val="en-US"/>
               </w:rPr>
+              <w:lastRenderedPageBreak/>
               <w:t>11.</w:t>
             </w:r>
           </w:p>

</xml_diff>